<commit_message>
✨  feat: update project name and add development script
</commit_message>
<xml_diff>
--- a/input/template.docx
+++ b/input/template.docx
@@ -71,10 +71,12 @@
           <w:lang w:bidi="th-TH"/>
         </w:rPr>
         <w:sectPr>
-          <w:headerReference w:type="default" r:id="rId12"/>
-          <w:footerReference w:type="default" r:id="rId13"/>
-          <w:headerReference w:type="first" r:id="rId14"/>
-          <w:footerReference w:type="first" r:id="rId15"/>
+          <w:headerReference w:type="even" r:id="rId12"/>
+          <w:headerReference w:type="default" r:id="rId13"/>
+          <w:footerReference w:type="even" r:id="rId14"/>
+          <w:footerReference w:type="default" r:id="rId15"/>
+          <w:headerReference w:type="first" r:id="rId16"/>
+          <w:footerReference w:type="first" r:id="rId17"/>
           <w:pgSz w:w="11909" w:h="16834"/>
           <w:pgMar w:top="1440" w:right="1800" w:bottom="1440" w:left="1800" w:header="720" w:footer="720" w:gutter="0"/>
           <w:pgNumType w:start="0"/>
@@ -237,7 +239,21 @@
         <w:rPr>
           <w:rFonts w:cs="Times New Roman"/>
         </w:rPr>
-        <w:t xml:space="preserve">Table below sets out the list of Permits anticipated by the Parties at the date of the Contract as will be required in connection with the performance of the Work, but the parties acknowledge that the list is illustrative and not exclusive and that other Permits may be required.  Contractor is responsible for all other Permits which are required for the Contract Work if such Permit is required under the name of the Contractor. </w:t>
+        <w:t xml:space="preserve">Table below sets out the list of Permits anticipated by the Parties at the date of the Contract as will be required in connection with the performance of the Work, but the parties acknowledge that the list is illustrative and not </w:t>
+      </w:r>
+      <w:proofErr w:type="gramStart"/>
+      <w:r>
+        <w:rPr>
+          <w:rFonts w:cs="Times New Roman"/>
+        </w:rPr>
+        <w:t>exclusive</w:t>
+      </w:r>
+      <w:proofErr w:type="gramEnd"/>
+      <w:r>
+        <w:rPr>
+          <w:rFonts w:cs="Times New Roman"/>
+        </w:rPr>
+        <w:t xml:space="preserve"> and that other Permits may be required.  Contractor is responsible for all other Permits which are required for the Contract Work if such Permit is required under the name of the Contractor. </w:t>
       </w:r>
     </w:p>
     <w:p>
@@ -305,7 +321,7 @@
           <w:rFonts w:cs="Times New Roman"/>
         </w:rPr>
         <w:sectPr>
-          <w:headerReference w:type="first" r:id="rId16"/>
+          <w:headerReference w:type="first" r:id="rId18"/>
           <w:pgSz w:w="11909" w:h="16834"/>
           <w:pgMar w:top="1440" w:right="1800" w:bottom="1440" w:left="1800" w:header="720" w:footer="720" w:gutter="0"/>
           <w:pgNumType w:start="1"/>
@@ -764,7 +780,25 @@
                 <w:szCs w:val="24"/>
                 <w:lang w:eastAsia="ja-JP"/>
               </w:rPr>
-              <w:t xml:space="preserve">After get the promotion certificate, </w:t>
+              <w:t xml:space="preserve">After </w:t>
+            </w:r>
+            <w:proofErr w:type="gramStart"/>
+            <w:r>
+              <w:rPr>
+                <w:rFonts w:cs="Times New Roman"/>
+                <w:szCs w:val="24"/>
+                <w:lang w:eastAsia="ja-JP"/>
+              </w:rPr>
+              <w:t>get</w:t>
+            </w:r>
+            <w:proofErr w:type="gramEnd"/>
+            <w:r>
+              <w:rPr>
+                <w:rFonts w:cs="Times New Roman"/>
+                <w:szCs w:val="24"/>
+                <w:lang w:eastAsia="ja-JP"/>
+              </w:rPr>
+              <w:t xml:space="preserve"> the promotion certificate, </w:t>
             </w:r>
             <w:r>
               <w:rPr>
@@ -923,7 +957,23 @@
                 <w:rFonts w:cs="Times New Roman"/>
                 <w:szCs w:val="24"/>
               </w:rPr>
-              <w:t xml:space="preserve">3 month </w:t>
+              <w:t xml:space="preserve">3 </w:t>
+            </w:r>
+            <w:proofErr w:type="gramStart"/>
+            <w:r>
+              <w:rPr>
+                <w:rFonts w:cs="Times New Roman"/>
+                <w:szCs w:val="24"/>
+              </w:rPr>
+              <w:t>month</w:t>
+            </w:r>
+            <w:proofErr w:type="gramEnd"/>
+            <w:r>
+              <w:rPr>
+                <w:rFonts w:cs="Times New Roman"/>
+                <w:szCs w:val="24"/>
+              </w:rPr>
+              <w:t xml:space="preserve"> </w:t>
             </w:r>
             <w:r>
               <w:rPr>
@@ -988,7 +1038,23 @@
                 <w:rFonts w:cs="Times New Roman"/>
                 <w:szCs w:val="24"/>
               </w:rPr>
-              <w:t>Contractor shall provide technical information, documentation, and drawings as required in order for Owner to register.</w:t>
+              <w:t xml:space="preserve">Contractor shall provide technical information, documentation, and drawings as required </w:t>
+            </w:r>
+            <w:proofErr w:type="gramStart"/>
+            <w:r>
+              <w:rPr>
+                <w:rFonts w:cs="Times New Roman"/>
+                <w:szCs w:val="24"/>
+              </w:rPr>
+              <w:t>in order for</w:t>
+            </w:r>
+            <w:proofErr w:type="gramEnd"/>
+            <w:r>
+              <w:rPr>
+                <w:rFonts w:cs="Times New Roman"/>
+                <w:szCs w:val="24"/>
+              </w:rPr>
+              <w:t xml:space="preserve"> Owner to register.</w:t>
             </w:r>
           </w:p>
         </w:tc>
@@ -2101,7 +2167,25 @@
                 <w:szCs w:val="24"/>
                 <w:lang w:eastAsia="ja-JP"/>
               </w:rPr>
-              <w:t>Depend on each parties internal process.</w:t>
+              <w:t xml:space="preserve">Depend on each </w:t>
+            </w:r>
+            <w:proofErr w:type="gramStart"/>
+            <w:r>
+              <w:rPr>
+                <w:rFonts w:cs="Times New Roman"/>
+                <w:szCs w:val="24"/>
+                <w:lang w:eastAsia="ja-JP"/>
+              </w:rPr>
+              <w:t>parties</w:t>
+            </w:r>
+            <w:proofErr w:type="gramEnd"/>
+            <w:r>
+              <w:rPr>
+                <w:rFonts w:cs="Times New Roman"/>
+                <w:szCs w:val="24"/>
+                <w:lang w:eastAsia="ja-JP"/>
+              </w:rPr>
+              <w:t xml:space="preserve"> internal process.</w:t>
             </w:r>
           </w:p>
         </w:tc>
@@ -2125,7 +2209,25 @@
                 <w:szCs w:val="24"/>
                 <w:lang w:eastAsia="ja-JP"/>
               </w:rPr>
-              <w:t>Each party has to get the work permit for their own personnel.</w:t>
+              <w:t xml:space="preserve">Each party </w:t>
+            </w:r>
+            <w:proofErr w:type="gramStart"/>
+            <w:r>
+              <w:rPr>
+                <w:rFonts w:cs="Times New Roman"/>
+                <w:szCs w:val="24"/>
+                <w:lang w:eastAsia="ja-JP"/>
+              </w:rPr>
+              <w:t>has to</w:t>
+            </w:r>
+            <w:proofErr w:type="gramEnd"/>
+            <w:r>
+              <w:rPr>
+                <w:rFonts w:cs="Times New Roman"/>
+                <w:szCs w:val="24"/>
+                <w:lang w:eastAsia="ja-JP"/>
+              </w:rPr>
+              <w:t xml:space="preserve"> get the work permit for their own personnel.</w:t>
             </w:r>
           </w:p>
           <w:p>
@@ -2712,7 +2814,25 @@
                 <w:szCs w:val="24"/>
                 <w:lang w:eastAsia="ja-JP"/>
               </w:rPr>
-              <w:t>Contractor shall provide technical information, documentation, and drawings as required in order for Owner to obtain and maintain this permit.  If requested by Government</w:t>
+              <w:t xml:space="preserve">Contractor shall provide technical information, documentation, and drawings as required </w:t>
+            </w:r>
+            <w:proofErr w:type="gramStart"/>
+            <w:r>
+              <w:rPr>
+                <w:rFonts w:cs="Times New Roman"/>
+                <w:szCs w:val="24"/>
+                <w:lang w:eastAsia="ja-JP"/>
+              </w:rPr>
+              <w:t>in order for</w:t>
+            </w:r>
+            <w:proofErr w:type="gramEnd"/>
+            <w:r>
+              <w:rPr>
+                <w:rFonts w:cs="Times New Roman"/>
+                <w:szCs w:val="24"/>
+                <w:lang w:eastAsia="ja-JP"/>
+              </w:rPr>
+              <w:t xml:space="preserve"> Owner to obtain and maintain this permit.  If requested by Government</w:t>
             </w:r>
             <w:r>
               <w:rPr>
@@ -3007,7 +3127,25 @@
                 <w:szCs w:val="24"/>
                 <w:lang w:eastAsia="ja-JP"/>
               </w:rPr>
-              <w:t>Contractor shall provide technical information, documentation, and drawings as required in order for Owner to obtain and maintain this permit.  If requested by Government</w:t>
+              <w:t xml:space="preserve">Contractor shall provide technical information, documentation, and drawings as required </w:t>
+            </w:r>
+            <w:proofErr w:type="gramStart"/>
+            <w:r>
+              <w:rPr>
+                <w:rFonts w:cs="Times New Roman"/>
+                <w:szCs w:val="24"/>
+                <w:lang w:eastAsia="ja-JP"/>
+              </w:rPr>
+              <w:t>in order for</w:t>
+            </w:r>
+            <w:proofErr w:type="gramEnd"/>
+            <w:r>
+              <w:rPr>
+                <w:rFonts w:cs="Times New Roman"/>
+                <w:szCs w:val="24"/>
+                <w:lang w:eastAsia="ja-JP"/>
+              </w:rPr>
+              <w:t xml:space="preserve"> Owner to obtain and maintain this permit.  If requested by Government</w:t>
             </w:r>
             <w:r>
               <w:rPr>
@@ -3271,7 +3409,25 @@
                 <w:szCs w:val="24"/>
                 <w:lang w:eastAsia="ja-JP"/>
               </w:rPr>
-              <w:t xml:space="preserve">Contractor shall provide technical information, documentation, and drawings as required in order for Owner to obtain and maintain this permit.  If any change in </w:t>
+              <w:t xml:space="preserve">Contractor shall provide technical information, documentation, and drawings as required </w:t>
+            </w:r>
+            <w:proofErr w:type="gramStart"/>
+            <w:r>
+              <w:rPr>
+                <w:rFonts w:cs="Times New Roman"/>
+                <w:szCs w:val="24"/>
+                <w:lang w:eastAsia="ja-JP"/>
+              </w:rPr>
+              <w:t>in order for</w:t>
+            </w:r>
+            <w:proofErr w:type="gramEnd"/>
+            <w:r>
+              <w:rPr>
+                <w:rFonts w:cs="Times New Roman"/>
+                <w:szCs w:val="24"/>
+                <w:lang w:eastAsia="ja-JP"/>
+              </w:rPr>
+              <w:t xml:space="preserve"> Owner to obtain and maintain this permit.  If any change in </w:t>
             </w:r>
             <w:r>
               <w:rPr>
@@ -4434,7 +4590,23 @@
                 <w:szCs w:val="30"/>
                 <w:lang w:bidi="th-TH"/>
               </w:rPr>
-              <w:t>and have to submit the report within 30 days after Boiler Inspection</w:t>
+              <w:t xml:space="preserve">and </w:t>
+            </w:r>
+            <w:proofErr w:type="gramStart"/>
+            <w:r>
+              <w:rPr>
+                <w:szCs w:val="30"/>
+                <w:lang w:bidi="th-TH"/>
+              </w:rPr>
+              <w:t>have to</w:t>
+            </w:r>
+            <w:proofErr w:type="gramEnd"/>
+            <w:r>
+              <w:rPr>
+                <w:szCs w:val="30"/>
+                <w:lang w:bidi="th-TH"/>
+              </w:rPr>
+              <w:t xml:space="preserve"> submit the report within 30 days after Boiler Inspection</w:t>
             </w:r>
             <w:r>
               <w:rPr>
@@ -4492,8 +4664,17 @@
                 <w:rFonts w:cs="Times New Roman"/>
                 <w:szCs w:val="24"/>
               </w:rPr>
-              <w:t>The Contractor shall provide the 2 Certificates to Owner as following;</w:t>
-            </w:r>
+              <w:t xml:space="preserve">The Contractor shall provide the 2 Certificates to Owner as </w:t>
+            </w:r>
+            <w:proofErr w:type="gramStart"/>
+            <w:r>
+              <w:rPr>
+                <w:rFonts w:cs="Times New Roman"/>
+                <w:szCs w:val="24"/>
+              </w:rPr>
+              <w:t>following;</w:t>
+            </w:r>
+            <w:proofErr w:type="gramEnd"/>
           </w:p>
           <w:p>
             <w:pPr>
@@ -6375,13 +6556,23 @@
               </w:rPr>
               <w:t>under the name of Owner</w:t>
             </w:r>
+            <w:proofErr w:type="gramStart"/>
             <w:r>
               <w:rPr>
                 <w:rFonts w:cs="Times New Roman"/>
                 <w:szCs w:val="24"/>
                 <w:lang w:bidi="th-TH"/>
               </w:rPr>
-              <w:t>) and additional technical information document required for this permit. If it is requested by the Government.</w:t>
+              <w:t>)</w:t>
+            </w:r>
+            <w:proofErr w:type="gramEnd"/>
+            <w:r>
+              <w:rPr>
+                <w:rFonts w:cs="Times New Roman"/>
+                <w:szCs w:val="24"/>
+                <w:lang w:bidi="th-TH"/>
+              </w:rPr>
+              <w:t xml:space="preserve"> and additional technical information document required for this permit. If it is requested by the Government.</w:t>
             </w:r>
           </w:p>
           <w:p>
@@ -6753,7 +6944,23 @@
                 <w:rFonts w:cs="Times New Roman"/>
                 <w:szCs w:val="24"/>
               </w:rPr>
-              <w:t>Contractor shall provide technical information, documentation, and drawings as required in order for Owner to register. If requested by Government, Contractor or Supplier shall replace typical drawings with actual drawings.</w:t>
+              <w:t xml:space="preserve">Contractor shall provide technical information, documentation, and drawings as required </w:t>
+            </w:r>
+            <w:proofErr w:type="gramStart"/>
+            <w:r>
+              <w:rPr>
+                <w:rFonts w:cs="Times New Roman"/>
+                <w:szCs w:val="24"/>
+              </w:rPr>
+              <w:t>in order for</w:t>
+            </w:r>
+            <w:proofErr w:type="gramEnd"/>
+            <w:r>
+              <w:rPr>
+                <w:rFonts w:cs="Times New Roman"/>
+                <w:szCs w:val="24"/>
+              </w:rPr>
+              <w:t xml:space="preserve"> Owner to register. If requested by Government, Contractor or Supplier shall replace typical drawings with actual drawings.</w:t>
             </w:r>
             <w:r>
               <w:rPr>
@@ -6926,7 +7133,23 @@
                 <w:rFonts w:cs="Times New Roman"/>
                 <w:szCs w:val="24"/>
               </w:rPr>
-              <w:t>Contractor shall provide technical information, documentation, and drawings as required in order for Owner to register. If requested by Government, Contractor or Supplier shall replace typical drawings with actual drawings.</w:t>
+              <w:t xml:space="preserve">Contractor shall provide technical information, documentation, and drawings as required </w:t>
+            </w:r>
+            <w:proofErr w:type="gramStart"/>
+            <w:r>
+              <w:rPr>
+                <w:rFonts w:cs="Times New Roman"/>
+                <w:szCs w:val="24"/>
+              </w:rPr>
+              <w:t>in order for</w:t>
+            </w:r>
+            <w:proofErr w:type="gramEnd"/>
+            <w:r>
+              <w:rPr>
+                <w:rFonts w:cs="Times New Roman"/>
+                <w:szCs w:val="24"/>
+              </w:rPr>
+              <w:t xml:space="preserve"> Owner to register. If requested by Government, Contractor or Supplier shall replace typical drawings with actual drawings.</w:t>
             </w:r>
             <w:r>
               <w:rPr>
@@ -7239,13 +7462,23 @@
               </w:rPr>
               <w:t>under the name of Owner</w:t>
             </w:r>
+            <w:proofErr w:type="gramStart"/>
             <w:r>
               <w:rPr>
                 <w:rFonts w:cs="Times New Roman"/>
                 <w:szCs w:val="24"/>
                 <w:lang w:bidi="th-TH"/>
               </w:rPr>
-              <w:t xml:space="preserve">) and additional technical information document required for this permit. If it is requested by the Government. </w:t>
+              <w:t>)</w:t>
+            </w:r>
+            <w:proofErr w:type="gramEnd"/>
+            <w:r>
+              <w:rPr>
+                <w:rFonts w:cs="Times New Roman"/>
+                <w:szCs w:val="24"/>
+                <w:lang w:bidi="th-TH"/>
+              </w:rPr>
+              <w:t xml:space="preserve"> and additional technical information document required for this permit. If it is requested by the Government. </w:t>
             </w:r>
           </w:p>
           <w:p>
@@ -7852,7 +8085,25 @@
                 <w:szCs w:val="24"/>
                 <w:lang w:eastAsia="ja-JP"/>
               </w:rPr>
-              <w:t>Depend on each parties internal process.</w:t>
+              <w:t xml:space="preserve">Depend on each </w:t>
+            </w:r>
+            <w:proofErr w:type="gramStart"/>
+            <w:r>
+              <w:rPr>
+                <w:rFonts w:cs="Times New Roman"/>
+                <w:szCs w:val="24"/>
+                <w:lang w:eastAsia="ja-JP"/>
+              </w:rPr>
+              <w:t>parties</w:t>
+            </w:r>
+            <w:proofErr w:type="gramEnd"/>
+            <w:r>
+              <w:rPr>
+                <w:rFonts w:cs="Times New Roman"/>
+                <w:szCs w:val="24"/>
+                <w:lang w:eastAsia="ja-JP"/>
+              </w:rPr>
+              <w:t xml:space="preserve"> internal process.</w:t>
             </w:r>
           </w:p>
         </w:tc>
@@ -7875,7 +8126,25 @@
                 <w:szCs w:val="24"/>
                 <w:lang w:eastAsia="ja-JP"/>
               </w:rPr>
-              <w:t xml:space="preserve">Each party has to get </w:t>
+              <w:t xml:space="preserve">Each party </w:t>
+            </w:r>
+            <w:proofErr w:type="gramStart"/>
+            <w:r>
+              <w:rPr>
+                <w:rFonts w:cs="Times New Roman"/>
+                <w:szCs w:val="24"/>
+                <w:lang w:eastAsia="ja-JP"/>
+              </w:rPr>
+              <w:t>has to</w:t>
+            </w:r>
+            <w:proofErr w:type="gramEnd"/>
+            <w:r>
+              <w:rPr>
+                <w:rFonts w:cs="Times New Roman"/>
+                <w:szCs w:val="24"/>
+                <w:lang w:eastAsia="ja-JP"/>
+              </w:rPr>
+              <w:t xml:space="preserve"> get </w:t>
             </w:r>
             <w:r>
               <w:rPr>
@@ -8041,7 +8310,25 @@
                 <w:szCs w:val="24"/>
                 <w:lang w:eastAsia="ja-JP"/>
               </w:rPr>
-              <w:t>Depend on each parties internal process.</w:t>
+              <w:t xml:space="preserve">Depend on each </w:t>
+            </w:r>
+            <w:proofErr w:type="gramStart"/>
+            <w:r>
+              <w:rPr>
+                <w:rFonts w:cs="Times New Roman"/>
+                <w:szCs w:val="24"/>
+                <w:lang w:eastAsia="ja-JP"/>
+              </w:rPr>
+              <w:t>parties</w:t>
+            </w:r>
+            <w:proofErr w:type="gramEnd"/>
+            <w:r>
+              <w:rPr>
+                <w:rFonts w:cs="Times New Roman"/>
+                <w:szCs w:val="24"/>
+                <w:lang w:eastAsia="ja-JP"/>
+              </w:rPr>
+              <w:t xml:space="preserve"> internal process.</w:t>
             </w:r>
           </w:p>
         </w:tc>
@@ -8065,7 +8352,25 @@
                 <w:szCs w:val="24"/>
                 <w:lang w:eastAsia="ja-JP"/>
               </w:rPr>
-              <w:t xml:space="preserve">Each party has to get </w:t>
+              <w:t xml:space="preserve">Each party </w:t>
+            </w:r>
+            <w:proofErr w:type="gramStart"/>
+            <w:r>
+              <w:rPr>
+                <w:rFonts w:cs="Times New Roman"/>
+                <w:szCs w:val="24"/>
+                <w:lang w:eastAsia="ja-JP"/>
+              </w:rPr>
+              <w:t>has to</w:t>
+            </w:r>
+            <w:proofErr w:type="gramEnd"/>
+            <w:r>
+              <w:rPr>
+                <w:rFonts w:cs="Times New Roman"/>
+                <w:szCs w:val="24"/>
+                <w:lang w:eastAsia="ja-JP"/>
+              </w:rPr>
+              <w:t xml:space="preserve"> get </w:t>
             </w:r>
             <w:r>
               <w:rPr>
@@ -8099,7 +8404,25 @@
                 <w:szCs w:val="24"/>
                 <w:lang w:eastAsia="ja-JP"/>
               </w:rPr>
-              <w:t>Obtaining alien work permit for Contractor’s staff  shall be done by Contractor under the name of Owner</w:t>
+              <w:t xml:space="preserve">Obtaining alien work permit for Contractor’s </w:t>
+            </w:r>
+            <w:proofErr w:type="gramStart"/>
+            <w:r>
+              <w:rPr>
+                <w:rFonts w:cs="Times New Roman"/>
+                <w:szCs w:val="24"/>
+                <w:lang w:eastAsia="ja-JP"/>
+              </w:rPr>
+              <w:t>staff  shall</w:t>
+            </w:r>
+            <w:proofErr w:type="gramEnd"/>
+            <w:r>
+              <w:rPr>
+                <w:rFonts w:cs="Times New Roman"/>
+                <w:szCs w:val="24"/>
+                <w:lang w:eastAsia="ja-JP"/>
+              </w:rPr>
+              <w:t xml:space="preserve"> be done by Contractor under the name of Owner</w:t>
             </w:r>
           </w:p>
           <w:p>
@@ -8293,7 +8616,25 @@
                 <w:szCs w:val="24"/>
                 <w:lang w:eastAsia="ja-JP"/>
               </w:rPr>
-              <w:t>Depend on each parties internal process.</w:t>
+              <w:t xml:space="preserve">Depend on each </w:t>
+            </w:r>
+            <w:proofErr w:type="gramStart"/>
+            <w:r>
+              <w:rPr>
+                <w:rFonts w:cs="Times New Roman"/>
+                <w:szCs w:val="24"/>
+                <w:lang w:eastAsia="ja-JP"/>
+              </w:rPr>
+              <w:t>parties</w:t>
+            </w:r>
+            <w:proofErr w:type="gramEnd"/>
+            <w:r>
+              <w:rPr>
+                <w:rFonts w:cs="Times New Roman"/>
+                <w:szCs w:val="24"/>
+                <w:lang w:eastAsia="ja-JP"/>
+              </w:rPr>
+              <w:t xml:space="preserve"> internal process.</w:t>
             </w:r>
           </w:p>
         </w:tc>
@@ -8316,7 +8657,25 @@
                 <w:szCs w:val="24"/>
                 <w:lang w:eastAsia="ja-JP"/>
               </w:rPr>
-              <w:t xml:space="preserve">Each party has to get </w:t>
+              <w:t xml:space="preserve">Each party </w:t>
+            </w:r>
+            <w:proofErr w:type="gramStart"/>
+            <w:r>
+              <w:rPr>
+                <w:rFonts w:cs="Times New Roman"/>
+                <w:szCs w:val="24"/>
+                <w:lang w:eastAsia="ja-JP"/>
+              </w:rPr>
+              <w:t>has to</w:t>
+            </w:r>
+            <w:proofErr w:type="gramEnd"/>
+            <w:r>
+              <w:rPr>
+                <w:rFonts w:cs="Times New Roman"/>
+                <w:szCs w:val="24"/>
+                <w:lang w:eastAsia="ja-JP"/>
+              </w:rPr>
+              <w:t xml:space="preserve"> get </w:t>
             </w:r>
             <w:r>
               <w:rPr>
@@ -8531,7 +8890,25 @@
                 <w:szCs w:val="24"/>
                 <w:lang w:eastAsia="ja-JP"/>
               </w:rPr>
-              <w:t>Depend on each parties internal process.</w:t>
+              <w:t xml:space="preserve">Depend on each </w:t>
+            </w:r>
+            <w:proofErr w:type="gramStart"/>
+            <w:r>
+              <w:rPr>
+                <w:rFonts w:cs="Times New Roman"/>
+                <w:szCs w:val="24"/>
+                <w:lang w:eastAsia="ja-JP"/>
+              </w:rPr>
+              <w:t>parties</w:t>
+            </w:r>
+            <w:proofErr w:type="gramEnd"/>
+            <w:r>
+              <w:rPr>
+                <w:rFonts w:cs="Times New Roman"/>
+                <w:szCs w:val="24"/>
+                <w:lang w:eastAsia="ja-JP"/>
+              </w:rPr>
+              <w:t xml:space="preserve"> internal process.</w:t>
             </w:r>
           </w:p>
         </w:tc>
@@ -8554,7 +8931,25 @@
                 <w:szCs w:val="24"/>
                 <w:lang w:eastAsia="ja-JP"/>
               </w:rPr>
-              <w:t xml:space="preserve">Each party has to get </w:t>
+              <w:t xml:space="preserve">Each party </w:t>
+            </w:r>
+            <w:proofErr w:type="gramStart"/>
+            <w:r>
+              <w:rPr>
+                <w:rFonts w:cs="Times New Roman"/>
+                <w:szCs w:val="24"/>
+                <w:lang w:eastAsia="ja-JP"/>
+              </w:rPr>
+              <w:t>has to</w:t>
+            </w:r>
+            <w:proofErr w:type="gramEnd"/>
+            <w:r>
+              <w:rPr>
+                <w:rFonts w:cs="Times New Roman"/>
+                <w:szCs w:val="24"/>
+                <w:lang w:eastAsia="ja-JP"/>
+              </w:rPr>
+              <w:t xml:space="preserve"> get </w:t>
             </w:r>
             <w:r>
               <w:rPr>
@@ -8760,7 +9155,25 @@
                 <w:szCs w:val="24"/>
                 <w:lang w:eastAsia="ja-JP"/>
               </w:rPr>
-              <w:t>Depend on each parties internal process.</w:t>
+              <w:t xml:space="preserve">Depend on each </w:t>
+            </w:r>
+            <w:proofErr w:type="gramStart"/>
+            <w:r>
+              <w:rPr>
+                <w:rFonts w:cs="Times New Roman"/>
+                <w:szCs w:val="24"/>
+                <w:lang w:eastAsia="ja-JP"/>
+              </w:rPr>
+              <w:t>parties</w:t>
+            </w:r>
+            <w:proofErr w:type="gramEnd"/>
+            <w:r>
+              <w:rPr>
+                <w:rFonts w:cs="Times New Roman"/>
+                <w:szCs w:val="24"/>
+                <w:lang w:eastAsia="ja-JP"/>
+              </w:rPr>
+              <w:t xml:space="preserve"> internal process.</w:t>
             </w:r>
           </w:p>
         </w:tc>
@@ -8786,7 +9199,25 @@
                 <w:szCs w:val="24"/>
                 <w:lang w:eastAsia="ja-JP"/>
               </w:rPr>
-              <w:t xml:space="preserve">Each party has to get </w:t>
+              <w:t xml:space="preserve">Each party </w:t>
+            </w:r>
+            <w:proofErr w:type="gramStart"/>
+            <w:r>
+              <w:rPr>
+                <w:rFonts w:cs="Times New Roman"/>
+                <w:szCs w:val="24"/>
+                <w:lang w:eastAsia="ja-JP"/>
+              </w:rPr>
+              <w:t>has to</w:t>
+            </w:r>
+            <w:proofErr w:type="gramEnd"/>
+            <w:r>
+              <w:rPr>
+                <w:rFonts w:cs="Times New Roman"/>
+                <w:szCs w:val="24"/>
+                <w:lang w:eastAsia="ja-JP"/>
+              </w:rPr>
+              <w:t xml:space="preserve"> get </w:t>
             </w:r>
             <w:r>
               <w:rPr>
@@ -9099,7 +9530,25 @@
                 <w:szCs w:val="24"/>
                 <w:lang w:eastAsia="ja-JP"/>
               </w:rPr>
-              <w:t>Depend on each parties internal process.</w:t>
+              <w:t xml:space="preserve">Depend on each </w:t>
+            </w:r>
+            <w:proofErr w:type="gramStart"/>
+            <w:r>
+              <w:rPr>
+                <w:rFonts w:cs="Times New Roman"/>
+                <w:szCs w:val="24"/>
+                <w:lang w:eastAsia="ja-JP"/>
+              </w:rPr>
+              <w:t>parties</w:t>
+            </w:r>
+            <w:proofErr w:type="gramEnd"/>
+            <w:r>
+              <w:rPr>
+                <w:rFonts w:cs="Times New Roman"/>
+                <w:szCs w:val="24"/>
+                <w:lang w:eastAsia="ja-JP"/>
+              </w:rPr>
+              <w:t xml:space="preserve"> internal process.</w:t>
             </w:r>
           </w:p>
         </w:tc>
@@ -9127,7 +9576,25 @@
                 <w:szCs w:val="24"/>
                 <w:lang w:eastAsia="ja-JP"/>
               </w:rPr>
-              <w:t xml:space="preserve">Each party has to get </w:t>
+              <w:t xml:space="preserve">Each party </w:t>
+            </w:r>
+            <w:proofErr w:type="gramStart"/>
+            <w:r>
+              <w:rPr>
+                <w:rFonts w:cs="Times New Roman"/>
+                <w:szCs w:val="24"/>
+                <w:lang w:eastAsia="ja-JP"/>
+              </w:rPr>
+              <w:t>has to</w:t>
+            </w:r>
+            <w:proofErr w:type="gramEnd"/>
+            <w:r>
+              <w:rPr>
+                <w:rFonts w:cs="Times New Roman"/>
+                <w:szCs w:val="24"/>
+                <w:lang w:eastAsia="ja-JP"/>
+              </w:rPr>
+              <w:t xml:space="preserve"> get </w:t>
             </w:r>
             <w:r>
               <w:rPr>
@@ -9415,7 +9882,25 @@
                 <w:szCs w:val="24"/>
                 <w:lang w:eastAsia="ja-JP"/>
               </w:rPr>
-              <w:t>Depend on each parties internal process.</w:t>
+              <w:t xml:space="preserve">Depend on each </w:t>
+            </w:r>
+            <w:proofErr w:type="gramStart"/>
+            <w:r>
+              <w:rPr>
+                <w:rFonts w:cs="Times New Roman"/>
+                <w:szCs w:val="24"/>
+                <w:lang w:eastAsia="ja-JP"/>
+              </w:rPr>
+              <w:t>parties</w:t>
+            </w:r>
+            <w:proofErr w:type="gramEnd"/>
+            <w:r>
+              <w:rPr>
+                <w:rFonts w:cs="Times New Roman"/>
+                <w:szCs w:val="24"/>
+                <w:lang w:eastAsia="ja-JP"/>
+              </w:rPr>
+              <w:t xml:space="preserve"> internal process.</w:t>
             </w:r>
           </w:p>
         </w:tc>
@@ -9441,7 +9926,25 @@
                 <w:szCs w:val="24"/>
                 <w:lang w:eastAsia="ja-JP"/>
               </w:rPr>
-              <w:t xml:space="preserve">Each party has to get </w:t>
+              <w:t xml:space="preserve">Each party </w:t>
+            </w:r>
+            <w:proofErr w:type="gramStart"/>
+            <w:r>
+              <w:rPr>
+                <w:rFonts w:cs="Times New Roman"/>
+                <w:szCs w:val="24"/>
+                <w:lang w:eastAsia="ja-JP"/>
+              </w:rPr>
+              <w:t>has to</w:t>
+            </w:r>
+            <w:proofErr w:type="gramEnd"/>
+            <w:r>
+              <w:rPr>
+                <w:rFonts w:cs="Times New Roman"/>
+                <w:szCs w:val="24"/>
+                <w:lang w:eastAsia="ja-JP"/>
+              </w:rPr>
+              <w:t xml:space="preserve"> get </w:t>
             </w:r>
             <w:r>
               <w:rPr>
@@ -9708,7 +10211,25 @@
                 <w:szCs w:val="24"/>
                 <w:lang w:eastAsia="ja-JP"/>
               </w:rPr>
-              <w:t>Depend on each parties internal process.</w:t>
+              <w:t xml:space="preserve">Depend on each </w:t>
+            </w:r>
+            <w:proofErr w:type="gramStart"/>
+            <w:r>
+              <w:rPr>
+                <w:rFonts w:cs="Times New Roman"/>
+                <w:szCs w:val="24"/>
+                <w:lang w:eastAsia="ja-JP"/>
+              </w:rPr>
+              <w:t>parties</w:t>
+            </w:r>
+            <w:proofErr w:type="gramEnd"/>
+            <w:r>
+              <w:rPr>
+                <w:rFonts w:cs="Times New Roman"/>
+                <w:szCs w:val="24"/>
+                <w:lang w:eastAsia="ja-JP"/>
+              </w:rPr>
+              <w:t xml:space="preserve"> internal process.</w:t>
             </w:r>
           </w:p>
         </w:tc>
@@ -9731,7 +10252,25 @@
                 <w:szCs w:val="24"/>
                 <w:lang w:eastAsia="ja-JP"/>
               </w:rPr>
-              <w:t xml:space="preserve">Each party has to get </w:t>
+              <w:t xml:space="preserve">Each party </w:t>
+            </w:r>
+            <w:proofErr w:type="gramStart"/>
+            <w:r>
+              <w:rPr>
+                <w:rFonts w:cs="Times New Roman"/>
+                <w:szCs w:val="24"/>
+                <w:lang w:eastAsia="ja-JP"/>
+              </w:rPr>
+              <w:t>has to</w:t>
+            </w:r>
+            <w:proofErr w:type="gramEnd"/>
+            <w:r>
+              <w:rPr>
+                <w:rFonts w:cs="Times New Roman"/>
+                <w:szCs w:val="24"/>
+                <w:lang w:eastAsia="ja-JP"/>
+              </w:rPr>
+              <w:t xml:space="preserve"> get </w:t>
             </w:r>
             <w:r>
               <w:rPr>
@@ -9906,7 +10445,25 @@
                 <w:szCs w:val="24"/>
                 <w:lang w:eastAsia="ja-JP"/>
               </w:rPr>
-              <w:t>Depend on each parties internal process.</w:t>
+              <w:t xml:space="preserve">Depend on each </w:t>
+            </w:r>
+            <w:proofErr w:type="gramStart"/>
+            <w:r>
+              <w:rPr>
+                <w:rFonts w:cs="Times New Roman"/>
+                <w:szCs w:val="24"/>
+                <w:lang w:eastAsia="ja-JP"/>
+              </w:rPr>
+              <w:t>parties</w:t>
+            </w:r>
+            <w:proofErr w:type="gramEnd"/>
+            <w:r>
+              <w:rPr>
+                <w:rFonts w:cs="Times New Roman"/>
+                <w:szCs w:val="24"/>
+                <w:lang w:eastAsia="ja-JP"/>
+              </w:rPr>
+              <w:t xml:space="preserve"> internal process.</w:t>
             </w:r>
           </w:p>
         </w:tc>
@@ -9929,7 +10486,25 @@
                 <w:szCs w:val="24"/>
                 <w:lang w:eastAsia="ja-JP"/>
               </w:rPr>
-              <w:t xml:space="preserve">Each party has to get </w:t>
+              <w:t xml:space="preserve">Each party </w:t>
+            </w:r>
+            <w:proofErr w:type="gramStart"/>
+            <w:r>
+              <w:rPr>
+                <w:rFonts w:cs="Times New Roman"/>
+                <w:szCs w:val="24"/>
+                <w:lang w:eastAsia="ja-JP"/>
+              </w:rPr>
+              <w:t>has to</w:t>
+            </w:r>
+            <w:proofErr w:type="gramEnd"/>
+            <w:r>
+              <w:rPr>
+                <w:rFonts w:cs="Times New Roman"/>
+                <w:szCs w:val="24"/>
+                <w:lang w:eastAsia="ja-JP"/>
+              </w:rPr>
+              <w:t xml:space="preserve"> get </w:t>
             </w:r>
             <w:r>
               <w:rPr>
@@ -10093,7 +10668,25 @@
                 <w:szCs w:val="24"/>
                 <w:lang w:eastAsia="ja-JP"/>
               </w:rPr>
-              <w:t>Depend on each parties internal process.</w:t>
+              <w:t xml:space="preserve">Depend on each </w:t>
+            </w:r>
+            <w:proofErr w:type="gramStart"/>
+            <w:r>
+              <w:rPr>
+                <w:rFonts w:cs="Times New Roman"/>
+                <w:szCs w:val="24"/>
+                <w:lang w:eastAsia="ja-JP"/>
+              </w:rPr>
+              <w:t>parties</w:t>
+            </w:r>
+            <w:proofErr w:type="gramEnd"/>
+            <w:r>
+              <w:rPr>
+                <w:rFonts w:cs="Times New Roman"/>
+                <w:szCs w:val="24"/>
+                <w:lang w:eastAsia="ja-JP"/>
+              </w:rPr>
+              <w:t xml:space="preserve"> internal process.</w:t>
             </w:r>
           </w:p>
         </w:tc>
@@ -10119,7 +10712,25 @@
                 <w:szCs w:val="24"/>
                 <w:lang w:eastAsia="ja-JP"/>
               </w:rPr>
-              <w:t xml:space="preserve">Each party has to get </w:t>
+              <w:t xml:space="preserve">Each party </w:t>
+            </w:r>
+            <w:proofErr w:type="gramStart"/>
+            <w:r>
+              <w:rPr>
+                <w:rFonts w:cs="Times New Roman"/>
+                <w:szCs w:val="24"/>
+                <w:lang w:eastAsia="ja-JP"/>
+              </w:rPr>
+              <w:t>has to</w:t>
+            </w:r>
+            <w:proofErr w:type="gramEnd"/>
+            <w:r>
+              <w:rPr>
+                <w:rFonts w:cs="Times New Roman"/>
+                <w:szCs w:val="24"/>
+                <w:lang w:eastAsia="ja-JP"/>
+              </w:rPr>
+              <w:t xml:space="preserve"> get </w:t>
             </w:r>
             <w:r>
               <w:rPr>
@@ -10623,7 +11234,25 @@
                 <w:szCs w:val="24"/>
                 <w:lang w:eastAsia="ja-JP"/>
               </w:rPr>
-              <w:t>Installation work and cost of Permanent lines (under Owner Name) for Plant Buildings are under response by Contractor, Owner shall responsible for service expense.</w:t>
+              <w:t xml:space="preserve">Installation work and cost of Permanent lines (under Owner Name) for Plant Buildings are under response by Contractor, Owner </w:t>
+            </w:r>
+            <w:proofErr w:type="gramStart"/>
+            <w:r>
+              <w:rPr>
+                <w:rFonts w:cs="Times New Roman"/>
+                <w:szCs w:val="24"/>
+                <w:lang w:eastAsia="ja-JP"/>
+              </w:rPr>
+              <w:t>shall</w:t>
+            </w:r>
+            <w:proofErr w:type="gramEnd"/>
+            <w:r>
+              <w:rPr>
+                <w:rFonts w:cs="Times New Roman"/>
+                <w:szCs w:val="24"/>
+                <w:lang w:eastAsia="ja-JP"/>
+              </w:rPr>
+              <w:t xml:space="preserve"> responsible for service expense.</w:t>
             </w:r>
           </w:p>
         </w:tc>
@@ -11231,7 +11860,23 @@
                 <w:rFonts w:cs="Times New Roman"/>
                 <w:szCs w:val="24"/>
               </w:rPr>
-              <w:t xml:space="preserve">Contractor shall provide technical information, documentation, and drawings as required in order for Owner to register. If requested by </w:t>
+              <w:t xml:space="preserve">Contractor shall provide technical information, documentation, and drawings as required </w:t>
+            </w:r>
+            <w:proofErr w:type="gramStart"/>
+            <w:r>
+              <w:rPr>
+                <w:rFonts w:cs="Times New Roman"/>
+                <w:szCs w:val="24"/>
+              </w:rPr>
+              <w:t>in order for</w:t>
+            </w:r>
+            <w:proofErr w:type="gramEnd"/>
+            <w:r>
+              <w:rPr>
+                <w:rFonts w:cs="Times New Roman"/>
+                <w:szCs w:val="24"/>
+              </w:rPr>
+              <w:t xml:space="preserve"> Owner to register. If requested by </w:t>
             </w:r>
             <w:r>
               <w:rPr>
@@ -11623,7 +12268,23 @@
                 <w:rFonts w:cs="Times New Roman"/>
                 <w:szCs w:val="24"/>
               </w:rPr>
-              <w:t xml:space="preserve">Contractor shall provide technical information, documentation, and drawings as required in order for Owner to register. If requested by </w:t>
+              <w:t xml:space="preserve">Contractor shall provide technical information, documentation, and drawings as required </w:t>
+            </w:r>
+            <w:proofErr w:type="gramStart"/>
+            <w:r>
+              <w:rPr>
+                <w:rFonts w:cs="Times New Roman"/>
+                <w:szCs w:val="24"/>
+              </w:rPr>
+              <w:t>in order for</w:t>
+            </w:r>
+            <w:proofErr w:type="gramEnd"/>
+            <w:r>
+              <w:rPr>
+                <w:rFonts w:cs="Times New Roman"/>
+                <w:szCs w:val="24"/>
+              </w:rPr>
+              <w:t xml:space="preserve"> Owner to register. If requested by </w:t>
             </w:r>
             <w:r>
               <w:rPr>
@@ -11798,7 +12459,23 @@
                 <w:rFonts w:cs="Times New Roman"/>
                 <w:szCs w:val="24"/>
               </w:rPr>
-              <w:t>Contractor shall provide technical information, documentation, and drawings as required in order for Owner to interface with PEA communication/</w:t>
+              <w:t xml:space="preserve">Contractor shall provide technical information, documentation, and drawings as required </w:t>
+            </w:r>
+            <w:proofErr w:type="gramStart"/>
+            <w:r>
+              <w:rPr>
+                <w:rFonts w:cs="Times New Roman"/>
+                <w:szCs w:val="24"/>
+              </w:rPr>
+              <w:t>in order for</w:t>
+            </w:r>
+            <w:proofErr w:type="gramEnd"/>
+            <w:r>
+              <w:rPr>
+                <w:rFonts w:cs="Times New Roman"/>
+                <w:szCs w:val="24"/>
+              </w:rPr>
+              <w:t xml:space="preserve"> Owner to interface with PEA communication/</w:t>
             </w:r>
             <w:proofErr w:type="spellStart"/>
             <w:r>
@@ -14362,7 +15039,25 @@
                 <w:szCs w:val="24"/>
                 <w:lang w:eastAsia="ja-JP"/>
               </w:rPr>
-              <w:t>Contractor shall provide technical information, documentation, and drawings as required in order for Owner to obtain and maintain this permit.  If any change in design, Contractor shall provide</w:t>
+              <w:t xml:space="preserve">Contractor shall provide technical information, documentation, and drawings as required </w:t>
+            </w:r>
+            <w:proofErr w:type="gramStart"/>
+            <w:r>
+              <w:rPr>
+                <w:rFonts w:cs="Times New Roman"/>
+                <w:szCs w:val="24"/>
+                <w:lang w:eastAsia="ja-JP"/>
+              </w:rPr>
+              <w:t>in order for</w:t>
+            </w:r>
+            <w:proofErr w:type="gramEnd"/>
+            <w:r>
+              <w:rPr>
+                <w:rFonts w:cs="Times New Roman"/>
+                <w:szCs w:val="24"/>
+                <w:lang w:eastAsia="ja-JP"/>
+              </w:rPr>
+              <w:t xml:space="preserve"> Owner to obtain and maintain this permit.  If any change in design, Contractor shall provide</w:t>
             </w:r>
           </w:p>
         </w:tc>
@@ -15368,7 +16063,25 @@
                 <w:szCs w:val="24"/>
                 <w:lang w:eastAsia="ja-JP"/>
               </w:rPr>
-              <w:t>Contractor shall provide technical information, documentation, and drawings as required in order for Owner to obtain and maintain this permit.  If any change in design, Contractor shall provide</w:t>
+              <w:t xml:space="preserve">Contractor shall provide technical information, documentation, and drawings as required </w:t>
+            </w:r>
+            <w:proofErr w:type="gramStart"/>
+            <w:r>
+              <w:rPr>
+                <w:rFonts w:cs="Times New Roman"/>
+                <w:szCs w:val="24"/>
+                <w:lang w:eastAsia="ja-JP"/>
+              </w:rPr>
+              <w:t>in order for</w:t>
+            </w:r>
+            <w:proofErr w:type="gramEnd"/>
+            <w:r>
+              <w:rPr>
+                <w:rFonts w:cs="Times New Roman"/>
+                <w:szCs w:val="24"/>
+                <w:lang w:eastAsia="ja-JP"/>
+              </w:rPr>
+              <w:t xml:space="preserve"> Owner to obtain and maintain this permit.  If any change in design, Contractor shall provide</w:t>
             </w:r>
           </w:p>
         </w:tc>
@@ -15540,7 +16253,25 @@
                 <w:szCs w:val="24"/>
                 <w:lang w:eastAsia="ja-JP"/>
               </w:rPr>
-              <w:t>Contractor shall provide technical information, documentation, and drawings as required in order for Owner to obtain and maintain this permit.  If any change in design, Contractor shall provide</w:t>
+              <w:t xml:space="preserve">Contractor shall provide technical information, documentation, and drawings as required </w:t>
+            </w:r>
+            <w:proofErr w:type="gramStart"/>
+            <w:r>
+              <w:rPr>
+                <w:rFonts w:cs="Times New Roman"/>
+                <w:szCs w:val="24"/>
+                <w:lang w:eastAsia="ja-JP"/>
+              </w:rPr>
+              <w:t>in order for</w:t>
+            </w:r>
+            <w:proofErr w:type="gramEnd"/>
+            <w:r>
+              <w:rPr>
+                <w:rFonts w:cs="Times New Roman"/>
+                <w:szCs w:val="24"/>
+                <w:lang w:eastAsia="ja-JP"/>
+              </w:rPr>
+              <w:t xml:space="preserve"> Owner to obtain and maintain this permit.  If any change in design, Contractor shall provide</w:t>
             </w:r>
           </w:p>
         </w:tc>
@@ -18031,8 +18762,17 @@
                 <w:rFonts w:cs="Times New Roman"/>
                 <w:szCs w:val="24"/>
               </w:rPr>
-              <w:t>Permit for Land use or Land ownership  registration</w:t>
-            </w:r>
+              <w:t xml:space="preserve">Permit for Land use or Land </w:t>
+            </w:r>
+            <w:proofErr w:type="gramStart"/>
+            <w:r>
+              <w:rPr>
+                <w:rFonts w:cs="Times New Roman"/>
+                <w:szCs w:val="24"/>
+              </w:rPr>
+              <w:t>ownership  registration</w:t>
+            </w:r>
+            <w:proofErr w:type="gramEnd"/>
           </w:p>
         </w:tc>
         <w:tc>
@@ -18127,7 +18867,23 @@
                 <w:rFonts w:cs="Times New Roman"/>
                 <w:szCs w:val="24"/>
               </w:rPr>
-              <w:t>Permanent right of way for raw water and/or waste water pipelines and/or power cable (if applicable)</w:t>
+              <w:t xml:space="preserve">Permanent right of way for raw water and/or </w:t>
+            </w:r>
+            <w:proofErr w:type="gramStart"/>
+            <w:r>
+              <w:rPr>
+                <w:rFonts w:cs="Times New Roman"/>
+                <w:szCs w:val="24"/>
+              </w:rPr>
+              <w:t>waste water</w:t>
+            </w:r>
+            <w:proofErr w:type="gramEnd"/>
+            <w:r>
+              <w:rPr>
+                <w:rFonts w:cs="Times New Roman"/>
+                <w:szCs w:val="24"/>
+              </w:rPr>
+              <w:t xml:space="preserve"> pipelines and/or power cable (if applicable)</w:t>
             </w:r>
           </w:p>
           <w:p>
@@ -18310,7 +19066,25 @@
                 <w:szCs w:val="24"/>
                 <w:lang w:eastAsia="ja-JP"/>
               </w:rPr>
-              <w:t>Depend on each parties internal process</w:t>
+              <w:t xml:space="preserve">Depend on each </w:t>
+            </w:r>
+            <w:proofErr w:type="gramStart"/>
+            <w:r>
+              <w:rPr>
+                <w:rFonts w:cs="Times New Roman"/>
+                <w:szCs w:val="24"/>
+                <w:lang w:eastAsia="ja-JP"/>
+              </w:rPr>
+              <w:t>parties</w:t>
+            </w:r>
+            <w:proofErr w:type="gramEnd"/>
+            <w:r>
+              <w:rPr>
+                <w:rFonts w:cs="Times New Roman"/>
+                <w:szCs w:val="24"/>
+                <w:lang w:eastAsia="ja-JP"/>
+              </w:rPr>
+              <w:t xml:space="preserve"> internal process</w:t>
             </w:r>
             <w:r>
               <w:rPr>
@@ -18471,10 +19245,10 @@
       </w:pPr>
     </w:p>
     <w:sectPr>
-      <w:headerReference w:type="default" r:id="rId17"/>
-      <w:footerReference w:type="default" r:id="rId18"/>
-      <w:headerReference w:type="first" r:id="rId19"/>
-      <w:footerReference w:type="first" r:id="rId20"/>
+      <w:headerReference w:type="default" r:id="rId19"/>
+      <w:footerReference w:type="default" r:id="rId20"/>
+      <w:headerReference w:type="first" r:id="rId21"/>
+      <w:footerReference w:type="first" r:id="rId22"/>
       <w:endnotePr>
         <w:numFmt w:val="decimal"/>
       </w:endnotePr>
@@ -18516,6 +19290,16 @@
 </file>
 
 <file path=word/footer1.xml><?xml version="1.0" encoding="utf-8"?>
+<w:ftr xmlns:wpc="http://schemas.microsoft.com/office/word/2010/wordprocessingCanvas" xmlns:cx="http://schemas.microsoft.com/office/drawing/2014/chartex" xmlns:cx1="http://schemas.microsoft.com/office/drawing/2015/9/8/chartex" xmlns:cx2="http://schemas.microsoft.com/office/drawing/2015/10/21/chartex" xmlns:cx3="http://schemas.microsoft.com/office/drawing/2016/5/9/chartex" xmlns:cx4="http://schemas.microsoft.com/office/drawing/2016/5/10/chartex" xmlns:cx5="http://schemas.microsoft.com/office/drawing/2016/5/11/chartex" xmlns:cx6="http://schemas.microsoft.com/office/drawing/2016/5/12/chartex" xmlns:cx7="http://schemas.microsoft.com/office/drawing/2016/5/13/chartex" xmlns:cx8="http://schemas.microsoft.com/office/drawing/2016/5/14/chartex" xmlns:mc="http://schemas.openxmlformats.org/markup-compatibility/2006" xmlns:aink="http://schemas.microsoft.com/office/drawing/2016/ink" xmlns:am3d="http://schemas.microsoft.com/office/drawing/2017/model3d" xmlns:o="urn:schemas-microsoft-com:office:office" xmlns:oel="http://schemas.microsoft.com/office/2019/extlst" xmlns:r="http://schemas.openxmlformats.org/officeDocument/2006/relationships" xmlns:m="http://schemas.openxmlformats.org/officeDocument/2006/math" xmlns:v="urn:schemas-microsoft-com:vml" xmlns:wp14="http://schemas.microsoft.com/office/word/2010/wordprocessingDrawing" xmlns:wp="http://schemas.openxmlformats.org/drawingml/2006/wordprocessingDrawing" xmlns:w10="urn:schemas-microsoft-com:office:word" xmlns:w="http://schemas.openxmlformats.org/wordprocessingml/2006/main" xmlns:w14="http://schemas.microsoft.com/office/word/2010/wordml" xmlns:w15="http://schemas.microsoft.com/office/word/2012/wordml" xmlns:w16cex="http://schemas.microsoft.com/office/word/2018/wordml/cex" xmlns:w16cid="http://schemas.microsoft.com/office/word/2016/wordml/cid" xmlns:w16="http://schemas.microsoft.com/office/word/2018/wordml" xmlns:w16du="http://schemas.microsoft.com/office/word/2023/wordml/word16du" xmlns:w16sdtdh="http://schemas.microsoft.com/office/word/2020/wordml/sdtdatahash" xmlns:w16se="http://schemas.microsoft.com/office/word/2015/wordml/symex" xmlns:wpg="http://schemas.microsoft.com/office/word/2010/wordprocessingGroup" xmlns:wpi="http://schemas.microsoft.com/office/word/2010/wordprocessingInk" xmlns:wne="http://schemas.microsoft.com/office/word/2006/wordml" xmlns:wps="http://schemas.microsoft.com/office/word/2010/wordprocessingShape" mc:Ignorable="w14 w15 w16se w16cid w16 w16cex w16sdtdh w16du wp14">
+  <w:p>
+    <w:pPr>
+      <w:pStyle w:val="Footer"/>
+    </w:pPr>
+  </w:p>
+</w:ftr>
+</file>
+
+<file path=word/footer2.xml><?xml version="1.0" encoding="utf-8"?>
 <w:ftr xmlns:wpc="http://schemas.microsoft.com/office/word/2010/wordprocessingCanvas" xmlns:cx="http://schemas.microsoft.com/office/drawing/2014/chartex" xmlns:cx1="http://schemas.microsoft.com/office/drawing/2015/9/8/chartex" xmlns:cx2="http://schemas.microsoft.com/office/drawing/2015/10/21/chartex" xmlns:cx3="http://schemas.microsoft.com/office/drawing/2016/5/9/chartex" xmlns:cx4="http://schemas.microsoft.com/office/drawing/2016/5/10/chartex" xmlns:cx5="http://schemas.microsoft.com/office/drawing/2016/5/11/chartex" xmlns:cx6="http://schemas.microsoft.com/office/drawing/2016/5/12/chartex" xmlns:cx7="http://schemas.microsoft.com/office/drawing/2016/5/13/chartex" xmlns:cx8="http://schemas.microsoft.com/office/drawing/2016/5/14/chartex" xmlns:mc="http://schemas.openxmlformats.org/markup-compatibility/2006" xmlns:aink="http://schemas.microsoft.com/office/drawing/2016/ink" xmlns:am3d="http://schemas.microsoft.com/office/drawing/2017/model3d" xmlns:o="urn:schemas-microsoft-com:office:office" xmlns:oel="http://schemas.microsoft.com/office/2019/extlst" xmlns:r="http://schemas.openxmlformats.org/officeDocument/2006/relationships" xmlns:m="http://schemas.openxmlformats.org/officeDocument/2006/math" xmlns:v="urn:schemas-microsoft-com:vml" xmlns:wp14="http://schemas.microsoft.com/office/word/2010/wordprocessingDrawing" xmlns:wp="http://schemas.openxmlformats.org/drawingml/2006/wordprocessingDrawing" xmlns:w10="urn:schemas-microsoft-com:office:word" xmlns:w="http://schemas.openxmlformats.org/wordprocessingml/2006/main" xmlns:w14="http://schemas.microsoft.com/office/word/2010/wordml" xmlns:w15="http://schemas.microsoft.com/office/word/2012/wordml" xmlns:w16cex="http://schemas.microsoft.com/office/word/2018/wordml/cex" xmlns:w16cid="http://schemas.microsoft.com/office/word/2016/wordml/cid" xmlns:w16="http://schemas.microsoft.com/office/word/2018/wordml" xmlns:w16du="http://schemas.microsoft.com/office/word/2023/wordml/word16du" xmlns:w16sdtdh="http://schemas.microsoft.com/office/word/2020/wordml/sdtdatahash" xmlns:w16se="http://schemas.microsoft.com/office/word/2015/wordml/symex" xmlns:wpg="http://schemas.microsoft.com/office/word/2010/wordprocessingGroup" xmlns:wpi="http://schemas.microsoft.com/office/word/2010/wordprocessingInk" xmlns:wne="http://schemas.microsoft.com/office/word/2006/wordml" xmlns:wps="http://schemas.microsoft.com/office/word/2010/wordprocessingShape" mc:Ignorable="w14 w15 w16se w16cid w16 w16cex w16sdtdh w16du wp14">
   <w:p>
     <w:pPr>
@@ -18589,7 +19373,7 @@
 </w:ftr>
 </file>
 
-<file path=word/footer2.xml><?xml version="1.0" encoding="utf-8"?>
+<file path=word/footer3.xml><?xml version="1.0" encoding="utf-8"?>
 <w:ftr xmlns:wpc="http://schemas.microsoft.com/office/word/2010/wordprocessingCanvas" xmlns:cx="http://schemas.microsoft.com/office/drawing/2014/chartex" xmlns:cx1="http://schemas.microsoft.com/office/drawing/2015/9/8/chartex" xmlns:cx2="http://schemas.microsoft.com/office/drawing/2015/10/21/chartex" xmlns:cx3="http://schemas.microsoft.com/office/drawing/2016/5/9/chartex" xmlns:cx4="http://schemas.microsoft.com/office/drawing/2016/5/10/chartex" xmlns:cx5="http://schemas.microsoft.com/office/drawing/2016/5/11/chartex" xmlns:cx6="http://schemas.microsoft.com/office/drawing/2016/5/12/chartex" xmlns:cx7="http://schemas.microsoft.com/office/drawing/2016/5/13/chartex" xmlns:cx8="http://schemas.microsoft.com/office/drawing/2016/5/14/chartex" xmlns:mc="http://schemas.openxmlformats.org/markup-compatibility/2006" xmlns:aink="http://schemas.microsoft.com/office/drawing/2016/ink" xmlns:am3d="http://schemas.microsoft.com/office/drawing/2017/model3d" xmlns:o="urn:schemas-microsoft-com:office:office" xmlns:oel="http://schemas.microsoft.com/office/2019/extlst" xmlns:r="http://schemas.openxmlformats.org/officeDocument/2006/relationships" xmlns:m="http://schemas.openxmlformats.org/officeDocument/2006/math" xmlns:v="urn:schemas-microsoft-com:vml" xmlns:wp14="http://schemas.microsoft.com/office/word/2010/wordprocessingDrawing" xmlns:wp="http://schemas.openxmlformats.org/drawingml/2006/wordprocessingDrawing" xmlns:w10="urn:schemas-microsoft-com:office:word" xmlns:w="http://schemas.openxmlformats.org/wordprocessingml/2006/main" xmlns:w14="http://schemas.microsoft.com/office/word/2010/wordml" xmlns:w15="http://schemas.microsoft.com/office/word/2012/wordml" xmlns:w16cex="http://schemas.microsoft.com/office/word/2018/wordml/cex" xmlns:w16cid="http://schemas.microsoft.com/office/word/2016/wordml/cid" xmlns:w16="http://schemas.microsoft.com/office/word/2018/wordml" xmlns:w16du="http://schemas.microsoft.com/office/word/2023/wordml/word16du" xmlns:w16sdtdh="http://schemas.microsoft.com/office/word/2020/wordml/sdtdatahash" xmlns:w16se="http://schemas.microsoft.com/office/word/2015/wordml/symex" xmlns:wpg="http://schemas.microsoft.com/office/word/2010/wordprocessingGroup" xmlns:wpi="http://schemas.microsoft.com/office/word/2010/wordprocessingInk" xmlns:wne="http://schemas.microsoft.com/office/word/2006/wordml" xmlns:wps="http://schemas.microsoft.com/office/word/2010/wordprocessingShape" mc:Ignorable="w14 w15 w16se w16cid w16 w16cex w16sdtdh w16du wp14">
   <w:p>
     <w:pPr>
@@ -18633,7 +19417,7 @@
 </w:ftr>
 </file>
 
-<file path=word/footer3.xml><?xml version="1.0" encoding="utf-8"?>
+<file path=word/footer4.xml><?xml version="1.0" encoding="utf-8"?>
 <w:ftr xmlns:wpc="http://schemas.microsoft.com/office/word/2010/wordprocessingCanvas" xmlns:cx="http://schemas.microsoft.com/office/drawing/2014/chartex" xmlns:cx1="http://schemas.microsoft.com/office/drawing/2015/9/8/chartex" xmlns:cx2="http://schemas.microsoft.com/office/drawing/2015/10/21/chartex" xmlns:cx3="http://schemas.microsoft.com/office/drawing/2016/5/9/chartex" xmlns:cx4="http://schemas.microsoft.com/office/drawing/2016/5/10/chartex" xmlns:cx5="http://schemas.microsoft.com/office/drawing/2016/5/11/chartex" xmlns:cx6="http://schemas.microsoft.com/office/drawing/2016/5/12/chartex" xmlns:cx7="http://schemas.microsoft.com/office/drawing/2016/5/13/chartex" xmlns:cx8="http://schemas.microsoft.com/office/drawing/2016/5/14/chartex" xmlns:mc="http://schemas.openxmlformats.org/markup-compatibility/2006" xmlns:aink="http://schemas.microsoft.com/office/drawing/2016/ink" xmlns:am3d="http://schemas.microsoft.com/office/drawing/2017/model3d" xmlns:o="urn:schemas-microsoft-com:office:office" xmlns:oel="http://schemas.microsoft.com/office/2019/extlst" xmlns:r="http://schemas.openxmlformats.org/officeDocument/2006/relationships" xmlns:m="http://schemas.openxmlformats.org/officeDocument/2006/math" xmlns:v="urn:schemas-microsoft-com:vml" xmlns:wp14="http://schemas.microsoft.com/office/word/2010/wordprocessingDrawing" xmlns:wp="http://schemas.openxmlformats.org/drawingml/2006/wordprocessingDrawing" xmlns:w10="urn:schemas-microsoft-com:office:word" xmlns:w="http://schemas.openxmlformats.org/wordprocessingml/2006/main" xmlns:w14="http://schemas.microsoft.com/office/word/2010/wordml" xmlns:w15="http://schemas.microsoft.com/office/word/2012/wordml" xmlns:w16cex="http://schemas.microsoft.com/office/word/2018/wordml/cex" xmlns:w16cid="http://schemas.microsoft.com/office/word/2016/wordml/cid" xmlns:w16="http://schemas.microsoft.com/office/word/2018/wordml" xmlns:w16du="http://schemas.microsoft.com/office/word/2023/wordml/word16du" xmlns:w16sdtdh="http://schemas.microsoft.com/office/word/2020/wordml/sdtdatahash" xmlns:w16se="http://schemas.microsoft.com/office/word/2015/wordml/symex" xmlns:wpg="http://schemas.microsoft.com/office/word/2010/wordprocessingGroup" xmlns:wpi="http://schemas.microsoft.com/office/word/2010/wordprocessingInk" xmlns:wne="http://schemas.microsoft.com/office/word/2006/wordml" xmlns:wps="http://schemas.microsoft.com/office/word/2010/wordprocessingShape" mc:Ignorable="w14 w15 w16se w16cid w16 w16cex w16sdtdh w16du wp14">
   <w:p>
     <w:pPr>
@@ -18871,7 +19655,7 @@
 </w:ftr>
 </file>
 
-<file path=word/footer4.xml><?xml version="1.0" encoding="utf-8"?>
+<file path=word/footer5.xml><?xml version="1.0" encoding="utf-8"?>
 <w:ftr xmlns:wpc="http://schemas.microsoft.com/office/word/2010/wordprocessingCanvas" xmlns:cx="http://schemas.microsoft.com/office/drawing/2014/chartex" xmlns:cx1="http://schemas.microsoft.com/office/drawing/2015/9/8/chartex" xmlns:cx2="http://schemas.microsoft.com/office/drawing/2015/10/21/chartex" xmlns:cx3="http://schemas.microsoft.com/office/drawing/2016/5/9/chartex" xmlns:cx4="http://schemas.microsoft.com/office/drawing/2016/5/10/chartex" xmlns:cx5="http://schemas.microsoft.com/office/drawing/2016/5/11/chartex" xmlns:cx6="http://schemas.microsoft.com/office/drawing/2016/5/12/chartex" xmlns:cx7="http://schemas.microsoft.com/office/drawing/2016/5/13/chartex" xmlns:cx8="http://schemas.microsoft.com/office/drawing/2016/5/14/chartex" xmlns:mc="http://schemas.openxmlformats.org/markup-compatibility/2006" xmlns:aink="http://schemas.microsoft.com/office/drawing/2016/ink" xmlns:am3d="http://schemas.microsoft.com/office/drawing/2017/model3d" xmlns:o="urn:schemas-microsoft-com:office:office" xmlns:oel="http://schemas.microsoft.com/office/2019/extlst" xmlns:r="http://schemas.openxmlformats.org/officeDocument/2006/relationships" xmlns:m="http://schemas.openxmlformats.org/officeDocument/2006/math" xmlns:v="urn:schemas-microsoft-com:vml" xmlns:wp14="http://schemas.microsoft.com/office/word/2010/wordprocessingDrawing" xmlns:wp="http://schemas.openxmlformats.org/drawingml/2006/wordprocessingDrawing" xmlns:w10="urn:schemas-microsoft-com:office:word" xmlns:w="http://schemas.openxmlformats.org/wordprocessingml/2006/main" xmlns:w14="http://schemas.microsoft.com/office/word/2010/wordml" xmlns:w15="http://schemas.microsoft.com/office/word/2012/wordml" xmlns:w16cex="http://schemas.microsoft.com/office/word/2018/wordml/cex" xmlns:w16cid="http://schemas.microsoft.com/office/word/2016/wordml/cid" xmlns:w16="http://schemas.microsoft.com/office/word/2018/wordml" xmlns:w16du="http://schemas.microsoft.com/office/word/2023/wordml/word16du" xmlns:w16sdtdh="http://schemas.microsoft.com/office/word/2020/wordml/sdtdatahash" xmlns:w16se="http://schemas.microsoft.com/office/word/2015/wordml/symex" xmlns:wpg="http://schemas.microsoft.com/office/word/2010/wordprocessingGroup" xmlns:wpi="http://schemas.microsoft.com/office/word/2010/wordprocessingInk" xmlns:wne="http://schemas.microsoft.com/office/word/2006/wordml" xmlns:wps="http://schemas.microsoft.com/office/word/2010/wordprocessingShape" mc:Ignorable="w14 w15 w16se w16cid w16 w16cex w16sdtdh w16du wp14">
   <w:p>
     <w:pPr>
@@ -19054,6 +19838,7 @@
       </w:rPr>
       <w:tab/>
     </w:r>
+    <w:proofErr w:type="gramStart"/>
     <w:r>
       <w:rPr>
         <w:rFonts w:ascii="Calibri" w:eastAsia="Times New Roman" w:hAnsi="Calibri" w:cs="Tahoma"/>
@@ -19071,7 +19856,16 @@
         <w:sz w:val="22"/>
         <w:szCs w:val="18"/>
       </w:rPr>
-      <w:t xml:space="preserve">Page </w:t>
+      <w:t>Page</w:t>
+    </w:r>
+    <w:proofErr w:type="gramEnd"/>
+    <w:r>
+      <w:rPr>
+        <w:rFonts w:ascii="Calibri" w:hAnsi="Calibri"/>
+        <w:sz w:val="22"/>
+        <w:szCs w:val="18"/>
+      </w:rPr>
+      <w:t xml:space="preserve"> </w:t>
     </w:r>
     <w:r>
       <w:rPr>
@@ -19246,6 +20040,16 @@
 </file>
 
 <file path=word/header1.xml><?xml version="1.0" encoding="utf-8"?>
+<w:hdr xmlns:wpc="http://schemas.microsoft.com/office/word/2010/wordprocessingCanvas" xmlns:cx="http://schemas.microsoft.com/office/drawing/2014/chartex" xmlns:cx1="http://schemas.microsoft.com/office/drawing/2015/9/8/chartex" xmlns:cx2="http://schemas.microsoft.com/office/drawing/2015/10/21/chartex" xmlns:cx3="http://schemas.microsoft.com/office/drawing/2016/5/9/chartex" xmlns:cx4="http://schemas.microsoft.com/office/drawing/2016/5/10/chartex" xmlns:cx5="http://schemas.microsoft.com/office/drawing/2016/5/11/chartex" xmlns:cx6="http://schemas.microsoft.com/office/drawing/2016/5/12/chartex" xmlns:cx7="http://schemas.microsoft.com/office/drawing/2016/5/13/chartex" xmlns:cx8="http://schemas.microsoft.com/office/drawing/2016/5/14/chartex" xmlns:mc="http://schemas.openxmlformats.org/markup-compatibility/2006" xmlns:aink="http://schemas.microsoft.com/office/drawing/2016/ink" xmlns:am3d="http://schemas.microsoft.com/office/drawing/2017/model3d" xmlns:o="urn:schemas-microsoft-com:office:office" xmlns:oel="http://schemas.microsoft.com/office/2019/extlst" xmlns:r="http://schemas.openxmlformats.org/officeDocument/2006/relationships" xmlns:m="http://schemas.openxmlformats.org/officeDocument/2006/math" xmlns:v="urn:schemas-microsoft-com:vml" xmlns:wp14="http://schemas.microsoft.com/office/word/2010/wordprocessingDrawing" xmlns:wp="http://schemas.openxmlformats.org/drawingml/2006/wordprocessingDrawing" xmlns:w10="urn:schemas-microsoft-com:office:word" xmlns:w="http://schemas.openxmlformats.org/wordprocessingml/2006/main" xmlns:w14="http://schemas.microsoft.com/office/word/2010/wordml" xmlns:w15="http://schemas.microsoft.com/office/word/2012/wordml" xmlns:w16cex="http://schemas.microsoft.com/office/word/2018/wordml/cex" xmlns:w16cid="http://schemas.microsoft.com/office/word/2016/wordml/cid" xmlns:w16="http://schemas.microsoft.com/office/word/2018/wordml" xmlns:w16du="http://schemas.microsoft.com/office/word/2023/wordml/word16du" xmlns:w16sdtdh="http://schemas.microsoft.com/office/word/2020/wordml/sdtdatahash" xmlns:w16se="http://schemas.microsoft.com/office/word/2015/wordml/symex" xmlns:wpg="http://schemas.microsoft.com/office/word/2010/wordprocessingGroup" xmlns:wpi="http://schemas.microsoft.com/office/word/2010/wordprocessingInk" xmlns:wne="http://schemas.microsoft.com/office/word/2006/wordml" xmlns:wps="http://schemas.microsoft.com/office/word/2010/wordprocessingShape" mc:Ignorable="w14 w15 w16se w16cid w16 w16cex w16sdtdh w16du wp14">
+  <w:p>
+    <w:pPr>
+      <w:pStyle w:val="Header"/>
+    </w:pPr>
+  </w:p>
+</w:hdr>
+</file>
+
+<file path=word/header2.xml><?xml version="1.0" encoding="utf-8"?>
 <w:hdr xmlns:wpc="http://schemas.microsoft.com/office/word/2010/wordprocessingCanvas" xmlns:cx="http://schemas.microsoft.com/office/drawing/2014/chartex" xmlns:cx1="http://schemas.microsoft.com/office/drawing/2015/9/8/chartex" xmlns:cx2="http://schemas.microsoft.com/office/drawing/2015/10/21/chartex" xmlns:cx3="http://schemas.microsoft.com/office/drawing/2016/5/9/chartex" xmlns:cx4="http://schemas.microsoft.com/office/drawing/2016/5/10/chartex" xmlns:cx5="http://schemas.microsoft.com/office/drawing/2016/5/11/chartex" xmlns:cx6="http://schemas.microsoft.com/office/drawing/2016/5/12/chartex" xmlns:cx7="http://schemas.microsoft.com/office/drawing/2016/5/13/chartex" xmlns:cx8="http://schemas.microsoft.com/office/drawing/2016/5/14/chartex" xmlns:mc="http://schemas.openxmlformats.org/markup-compatibility/2006" xmlns:aink="http://schemas.microsoft.com/office/drawing/2016/ink" xmlns:am3d="http://schemas.microsoft.com/office/drawing/2017/model3d" xmlns:o="urn:schemas-microsoft-com:office:office" xmlns:oel="http://schemas.microsoft.com/office/2019/extlst" xmlns:r="http://schemas.openxmlformats.org/officeDocument/2006/relationships" xmlns:m="http://schemas.openxmlformats.org/officeDocument/2006/math" xmlns:v="urn:schemas-microsoft-com:vml" xmlns:wp14="http://schemas.microsoft.com/office/word/2010/wordprocessingDrawing" xmlns:wp="http://schemas.openxmlformats.org/drawingml/2006/wordprocessingDrawing" xmlns:w10="urn:schemas-microsoft-com:office:word" xmlns:w="http://schemas.openxmlformats.org/wordprocessingml/2006/main" xmlns:w14="http://schemas.microsoft.com/office/word/2010/wordml" xmlns:w15="http://schemas.microsoft.com/office/word/2012/wordml" xmlns:w16cex="http://schemas.microsoft.com/office/word/2018/wordml/cex" xmlns:w16cid="http://schemas.microsoft.com/office/word/2016/wordml/cid" xmlns:w16="http://schemas.microsoft.com/office/word/2018/wordml" xmlns:w16du="http://schemas.microsoft.com/office/word/2023/wordml/word16du" xmlns:w16sdtdh="http://schemas.microsoft.com/office/word/2020/wordml/sdtdatahash" xmlns:w16se="http://schemas.microsoft.com/office/word/2015/wordml/symex" xmlns:wpg="http://schemas.microsoft.com/office/word/2010/wordprocessingGroup" xmlns:wpi="http://schemas.microsoft.com/office/word/2010/wordprocessingInk" xmlns:wne="http://schemas.microsoft.com/office/word/2006/wordml" xmlns:wps="http://schemas.microsoft.com/office/word/2010/wordprocessingShape" mc:Ignorable="w14 w15 w16se w16cid w16 w16cex w16sdtdh w16du wp14">
   <w:p>
     <w:pPr>
@@ -19401,7 +20205,7 @@
 </w:hdr>
 </file>
 
-<file path=word/header2.xml><?xml version="1.0" encoding="utf-8"?>
+<file path=word/header3.xml><?xml version="1.0" encoding="utf-8"?>
 <w:hdr xmlns:wpc="http://schemas.microsoft.com/office/word/2010/wordprocessingCanvas" xmlns:cx="http://schemas.microsoft.com/office/drawing/2014/chartex" xmlns:cx1="http://schemas.microsoft.com/office/drawing/2015/9/8/chartex" xmlns:cx2="http://schemas.microsoft.com/office/drawing/2015/10/21/chartex" xmlns:cx3="http://schemas.microsoft.com/office/drawing/2016/5/9/chartex" xmlns:cx4="http://schemas.microsoft.com/office/drawing/2016/5/10/chartex" xmlns:cx5="http://schemas.microsoft.com/office/drawing/2016/5/11/chartex" xmlns:cx6="http://schemas.microsoft.com/office/drawing/2016/5/12/chartex" xmlns:cx7="http://schemas.microsoft.com/office/drawing/2016/5/13/chartex" xmlns:cx8="http://schemas.microsoft.com/office/drawing/2016/5/14/chartex" xmlns:mc="http://schemas.openxmlformats.org/markup-compatibility/2006" xmlns:aink="http://schemas.microsoft.com/office/drawing/2016/ink" xmlns:am3d="http://schemas.microsoft.com/office/drawing/2017/model3d" xmlns:o="urn:schemas-microsoft-com:office:office" xmlns:oel="http://schemas.microsoft.com/office/2019/extlst" xmlns:r="http://schemas.openxmlformats.org/officeDocument/2006/relationships" xmlns:m="http://schemas.openxmlformats.org/officeDocument/2006/math" xmlns:v="urn:schemas-microsoft-com:vml" xmlns:wp14="http://schemas.microsoft.com/office/word/2010/wordprocessingDrawing" xmlns:wp="http://schemas.openxmlformats.org/drawingml/2006/wordprocessingDrawing" xmlns:w10="urn:schemas-microsoft-com:office:word" xmlns:w="http://schemas.openxmlformats.org/wordprocessingml/2006/main" xmlns:w14="http://schemas.microsoft.com/office/word/2010/wordml" xmlns:w15="http://schemas.microsoft.com/office/word/2012/wordml" xmlns:w16cex="http://schemas.microsoft.com/office/word/2018/wordml/cex" xmlns:w16cid="http://schemas.microsoft.com/office/word/2016/wordml/cid" xmlns:w16="http://schemas.microsoft.com/office/word/2018/wordml" xmlns:w16du="http://schemas.microsoft.com/office/word/2023/wordml/word16du" xmlns:w16sdtdh="http://schemas.microsoft.com/office/word/2020/wordml/sdtdatahash" xmlns:w16se="http://schemas.microsoft.com/office/word/2015/wordml/symex" xmlns:wpg="http://schemas.microsoft.com/office/word/2010/wordprocessingGroup" xmlns:wpi="http://schemas.microsoft.com/office/word/2010/wordprocessingInk" xmlns:wne="http://schemas.microsoft.com/office/word/2006/wordml" xmlns:wps="http://schemas.microsoft.com/office/word/2010/wordprocessingShape" mc:Ignorable="w14 w15 w16se w16cid w16 w16cex w16sdtdh w16du wp14">
   <w:p>
     <w:pPr>
@@ -19456,7 +20260,7 @@
 </w:hdr>
 </file>
 
-<file path=word/header3.xml><?xml version="1.0" encoding="utf-8"?>
+<file path=word/header4.xml><?xml version="1.0" encoding="utf-8"?>
 <w:hdr xmlns:wpc="http://schemas.microsoft.com/office/word/2010/wordprocessingCanvas" xmlns:cx="http://schemas.microsoft.com/office/drawing/2014/chartex" xmlns:cx1="http://schemas.microsoft.com/office/drawing/2015/9/8/chartex" xmlns:cx2="http://schemas.microsoft.com/office/drawing/2015/10/21/chartex" xmlns:cx3="http://schemas.microsoft.com/office/drawing/2016/5/9/chartex" xmlns:cx4="http://schemas.microsoft.com/office/drawing/2016/5/10/chartex" xmlns:cx5="http://schemas.microsoft.com/office/drawing/2016/5/11/chartex" xmlns:cx6="http://schemas.microsoft.com/office/drawing/2016/5/12/chartex" xmlns:cx7="http://schemas.microsoft.com/office/drawing/2016/5/13/chartex" xmlns:cx8="http://schemas.microsoft.com/office/drawing/2016/5/14/chartex" xmlns:mc="http://schemas.openxmlformats.org/markup-compatibility/2006" xmlns:aink="http://schemas.microsoft.com/office/drawing/2016/ink" xmlns:am3d="http://schemas.microsoft.com/office/drawing/2017/model3d" xmlns:o="urn:schemas-microsoft-com:office:office" xmlns:oel="http://schemas.microsoft.com/office/2019/extlst" xmlns:r="http://schemas.openxmlformats.org/officeDocument/2006/relationships" xmlns:m="http://schemas.openxmlformats.org/officeDocument/2006/math" xmlns:v="urn:schemas-microsoft-com:vml" xmlns:wp14="http://schemas.microsoft.com/office/word/2010/wordprocessingDrawing" xmlns:wp="http://schemas.openxmlformats.org/drawingml/2006/wordprocessingDrawing" xmlns:w10="urn:schemas-microsoft-com:office:word" xmlns:w="http://schemas.openxmlformats.org/wordprocessingml/2006/main" xmlns:w14="http://schemas.microsoft.com/office/word/2010/wordml" xmlns:w15="http://schemas.microsoft.com/office/word/2012/wordml" xmlns:w16cex="http://schemas.microsoft.com/office/word/2018/wordml/cex" xmlns:w16cid="http://schemas.microsoft.com/office/word/2016/wordml/cid" xmlns:w16="http://schemas.microsoft.com/office/word/2018/wordml" xmlns:w16du="http://schemas.microsoft.com/office/word/2023/wordml/word16du" xmlns:w16sdtdh="http://schemas.microsoft.com/office/word/2020/wordml/sdtdatahash" xmlns:w16se="http://schemas.microsoft.com/office/word/2015/wordml/symex" xmlns:wpg="http://schemas.microsoft.com/office/word/2010/wordprocessingGroup" xmlns:wpi="http://schemas.microsoft.com/office/word/2010/wordprocessingInk" xmlns:wne="http://schemas.microsoft.com/office/word/2006/wordml" xmlns:wps="http://schemas.microsoft.com/office/word/2010/wordprocessingShape" mc:Ignorable="w14 w15 w16se w16cid w16 w16cex w16sdtdh w16du wp14">
   <w:sdt>
     <w:sdtPr>
@@ -19475,59 +20279,34 @@
         <w:pPr>
           <w:pStyle w:val="Header"/>
           <w:ind w:left="0"/>
+          <w:jc w:val="left"/>
           <w:rPr>
             <w:sz w:val="16"/>
             <w:szCs w:val="16"/>
           </w:rPr>
         </w:pPr>
-        <w:sdt>
-          <w:sdtPr>
-            <w:rPr>
-              <w:rFonts w:cs="Times New Roman"/>
-              <w:b/>
-              <w:bCs/>
-              <w:sz w:val="16"/>
-              <w:szCs w:val="16"/>
-            </w:rPr>
-            <w:alias w:val="Project Company"/>
-            <w:tag w:val="Project Company"/>
-            <w:id w:val="626210516"/>
-            <w:placeholder>
-              <w:docPart w:val="D53DEBB4BCA7474FA16BC970FA19277B"/>
-            </w:placeholder>
-            <w:showingPlcHdr/>
-            <w15:color w:val="0000FF"/>
-            <w:comboBox>
-              <w:listItem w:value="Choose an item."/>
-              <w:listItem w:displayText="GREEN SCENE ENERGY COMPANY LIMITED" w:value="GREEN SCENE ENERGY COMPANY LIMITED"/>
-              <w:listItem w:displayText="THORSAENG ENERGY COMPANY LIMITED" w:value="THORSAENG ENERGY COMPANY LIMITED"/>
-              <w:listItem w:displayText="KHIANG KAN ENERGY COMPANY LIMITED" w:value="KHIANG KAN ENERGY COMPANY LIMITED"/>
-              <w:listItem w:displayText="PHAN SAENG DAO COMPANY LIMITED" w:value="PHAN SAENG DAO COMPANY LIMITED"/>
-              <w:listItem w:displayText="PROUD KWAN POWER COMPANY LIMITED" w:value="PROUD KWAN POWER COMPANY LIMITED"/>
-              <w:listItem w:displayText="GREEN CARE ENERGY COMPANY LIMITED" w:value="GREEN CARE ENERGY COMPANY LIMITED"/>
-              <w:listItem w:displayText="PHRAOFA POWER COMPANY LIMITED" w:value="PHRAOFA POWER COMPANY LIMITED"/>
-              <w:listItem w:displayText="ME PREME ENERGY COMPANY LIMITED" w:value="ME PREME ENERGY COMPANY LIMITED"/>
-              <w:listItem w:displayText="THE PRAO POWER COMPANY LIMITED" w:value="THE PRAO POWER COMPANY LIMITED"/>
-              <w:listItem w:displayText="MEEKWAN  POWER  COMPANY LIMITED" w:value="MEEKWAN  POWER  COMPANY LIMITED"/>
-              <w:listItem w:displayText="POWER WATT 1 COMPANY LIMITED" w:value="POWER WATT 1 COMPANY LIMITED"/>
-              <w:listItem w:displayText="POWER WATT 2 COMPANY LIMITED" w:value="POWER WATT 2 COMPANY LIMITED"/>
-            </w:comboBox>
-          </w:sdtPr>
-          <w:sdtContent>
-            <w:r>
-              <w:rPr>
-                <w:rStyle w:val="PlaceholderText"/>
-              </w:rPr>
-              <w:t>Choose an item.</w:t>
-            </w:r>
-          </w:sdtContent>
-        </w:sdt>
         <w:r>
           <w:rPr>
             <w:sz w:val="16"/>
             <w:szCs w:val="16"/>
           </w:rPr>
-          <w:t xml:space="preserve"> </w:t>
+          <w:t>{</w:t>
+        </w:r>
+        <w:proofErr w:type="spellStart"/>
+        <w:r>
+          <w:rPr>
+            <w:sz w:val="16"/>
+            <w:szCs w:val="16"/>
+          </w:rPr>
+          <w:t>CompanyHeader</w:t>
+        </w:r>
+        <w:proofErr w:type="spellEnd"/>
+        <w:r>
+          <w:rPr>
+            <w:sz w:val="16"/>
+            <w:szCs w:val="16"/>
+          </w:rPr>
+          <w:t>}</w:t>
         </w:r>
         <w:r>
           <w:rPr>
@@ -19630,7 +20409,7 @@
 </w:hdr>
 </file>
 
-<file path=word/header4.xml><?xml version="1.0" encoding="utf-8"?>
+<file path=word/header5.xml><?xml version="1.0" encoding="utf-8"?>
 <w:hdr xmlns:wpc="http://schemas.microsoft.com/office/word/2010/wordprocessingCanvas" xmlns:cx="http://schemas.microsoft.com/office/drawing/2014/chartex" xmlns:cx1="http://schemas.microsoft.com/office/drawing/2015/9/8/chartex" xmlns:cx2="http://schemas.microsoft.com/office/drawing/2015/10/21/chartex" xmlns:cx3="http://schemas.microsoft.com/office/drawing/2016/5/9/chartex" xmlns:cx4="http://schemas.microsoft.com/office/drawing/2016/5/10/chartex" xmlns:cx5="http://schemas.microsoft.com/office/drawing/2016/5/11/chartex" xmlns:cx6="http://schemas.microsoft.com/office/drawing/2016/5/12/chartex" xmlns:cx7="http://schemas.microsoft.com/office/drawing/2016/5/13/chartex" xmlns:cx8="http://schemas.microsoft.com/office/drawing/2016/5/14/chartex" xmlns:mc="http://schemas.openxmlformats.org/markup-compatibility/2006" xmlns:aink="http://schemas.microsoft.com/office/drawing/2016/ink" xmlns:am3d="http://schemas.microsoft.com/office/drawing/2017/model3d" xmlns:o="urn:schemas-microsoft-com:office:office" xmlns:oel="http://schemas.microsoft.com/office/2019/extlst" xmlns:r="http://schemas.openxmlformats.org/officeDocument/2006/relationships" xmlns:m="http://schemas.openxmlformats.org/officeDocument/2006/math" xmlns:v="urn:schemas-microsoft-com:vml" xmlns:wp14="http://schemas.microsoft.com/office/word/2010/wordprocessingDrawing" xmlns:wp="http://schemas.openxmlformats.org/drawingml/2006/wordprocessingDrawing" xmlns:w10="urn:schemas-microsoft-com:office:word" xmlns:w="http://schemas.openxmlformats.org/wordprocessingml/2006/main" xmlns:w14="http://schemas.microsoft.com/office/word/2010/wordml" xmlns:w15="http://schemas.microsoft.com/office/word/2012/wordml" xmlns:w16cex="http://schemas.microsoft.com/office/word/2018/wordml/cex" xmlns:w16cid="http://schemas.microsoft.com/office/word/2016/wordml/cid" xmlns:w16="http://schemas.microsoft.com/office/word/2018/wordml" xmlns:w16du="http://schemas.microsoft.com/office/word/2023/wordml/word16du" xmlns:w16sdtdh="http://schemas.microsoft.com/office/word/2020/wordml/sdtdatahash" xmlns:w16se="http://schemas.microsoft.com/office/word/2015/wordml/symex" xmlns:wpg="http://schemas.microsoft.com/office/word/2010/wordprocessingGroup" xmlns:wpi="http://schemas.microsoft.com/office/word/2010/wordprocessingInk" xmlns:wne="http://schemas.microsoft.com/office/word/2006/wordml" xmlns:wps="http://schemas.microsoft.com/office/word/2010/wordprocessingShape" mc:Ignorable="w14 w15 w16se w16cid w16 w16cex w16sdtdh w16du wp14">
   <w:p>
     <w:pPr>
@@ -19647,11 +20426,7 @@
     <w:sdt>
       <w:sdtPr>
         <w:rPr>
-          <w:rFonts w:cs="Times New Roman"/>
-          <w:b/>
-          <w:bCs/>
-          <w:sz w:val="18"/>
-          <w:szCs w:val="18"/>
+          <w:rStyle w:val="PlaceholderText"/>
         </w:rPr>
         <w:alias w:val="Project Company"/>
         <w:tag w:val="Project Company"/>
@@ -19659,7 +20434,6 @@
         <w:placeholder>
           <w:docPart w:val="C9B4FB31574149A786F75A240FD47470"/>
         </w:placeholder>
-        <w:showingPlcHdr/>
         <w15:color w:val="0000FF"/>
         <w:comboBox>
           <w:listItem w:value="Choose an item."/>
@@ -19682,7 +20456,21 @@
           <w:rPr>
             <w:rStyle w:val="PlaceholderText"/>
           </w:rPr>
-          <w:t>Choose an item.</w:t>
+          <w:t>{</w:t>
+        </w:r>
+        <w:proofErr w:type="spellStart"/>
+        <w:r>
+          <w:rPr>
+            <w:rStyle w:val="PlaceholderText"/>
+          </w:rPr>
+          <w:t>CompanyHeader</w:t>
+        </w:r>
+        <w:proofErr w:type="spellEnd"/>
+        <w:r>
+          <w:rPr>
+            <w:rStyle w:val="PlaceholderText"/>
+          </w:rPr>
+          <w:t>}</w:t>
         </w:r>
       </w:sdtContent>
     </w:sdt>
@@ -19690,7 +20478,7 @@
 </w:hdr>
 </file>
 
-<file path=word/header5.xml><?xml version="1.0" encoding="utf-8"?>
+<file path=word/header6.xml><?xml version="1.0" encoding="utf-8"?>
 <w:hdr xmlns:wpc="http://schemas.microsoft.com/office/word/2010/wordprocessingCanvas" xmlns:cx="http://schemas.microsoft.com/office/drawing/2014/chartex" xmlns:cx1="http://schemas.microsoft.com/office/drawing/2015/9/8/chartex" xmlns:cx2="http://schemas.microsoft.com/office/drawing/2015/10/21/chartex" xmlns:cx3="http://schemas.microsoft.com/office/drawing/2016/5/9/chartex" xmlns:cx4="http://schemas.microsoft.com/office/drawing/2016/5/10/chartex" xmlns:cx5="http://schemas.microsoft.com/office/drawing/2016/5/11/chartex" xmlns:cx6="http://schemas.microsoft.com/office/drawing/2016/5/12/chartex" xmlns:cx7="http://schemas.microsoft.com/office/drawing/2016/5/13/chartex" xmlns:cx8="http://schemas.microsoft.com/office/drawing/2016/5/14/chartex" xmlns:mc="http://schemas.openxmlformats.org/markup-compatibility/2006" xmlns:aink="http://schemas.microsoft.com/office/drawing/2016/ink" xmlns:am3d="http://schemas.microsoft.com/office/drawing/2017/model3d" xmlns:o="urn:schemas-microsoft-com:office:office" xmlns:oel="http://schemas.microsoft.com/office/2019/extlst" xmlns:r="http://schemas.openxmlformats.org/officeDocument/2006/relationships" xmlns:m="http://schemas.openxmlformats.org/officeDocument/2006/math" xmlns:v="urn:schemas-microsoft-com:vml" xmlns:wp14="http://schemas.microsoft.com/office/word/2010/wordprocessingDrawing" xmlns:wp="http://schemas.openxmlformats.org/drawingml/2006/wordprocessingDrawing" xmlns:w10="urn:schemas-microsoft-com:office:word" xmlns:w="http://schemas.openxmlformats.org/wordprocessingml/2006/main" xmlns:w14="http://schemas.microsoft.com/office/word/2010/wordml" xmlns:w15="http://schemas.microsoft.com/office/word/2012/wordml" xmlns:w16cex="http://schemas.microsoft.com/office/word/2018/wordml/cex" xmlns:w16cid="http://schemas.microsoft.com/office/word/2016/wordml/cid" xmlns:w16="http://schemas.microsoft.com/office/word/2018/wordml" xmlns:w16du="http://schemas.microsoft.com/office/word/2023/wordml/word16du" xmlns:w16sdtdh="http://schemas.microsoft.com/office/word/2020/wordml/sdtdatahash" xmlns:w16se="http://schemas.microsoft.com/office/word/2015/wordml/symex" xmlns:wpg="http://schemas.microsoft.com/office/word/2010/wordprocessingGroup" xmlns:wpi="http://schemas.microsoft.com/office/word/2010/wordprocessingInk" xmlns:wne="http://schemas.microsoft.com/office/word/2006/wordml" xmlns:wps="http://schemas.microsoft.com/office/word/2010/wordprocessingShape" mc:Ignorable="w14 w15 w16se w16cid w16 w16cex w16sdtdh w16du wp14">
   <w:p>
     <w:pPr>
@@ -27216,35 +28004,6 @@
   <w:docParts>
     <w:docPart>
       <w:docPartPr>
-        <w:name w:val="D53DEBB4BCA7474FA16BC970FA19277B"/>
-        <w:category>
-          <w:name w:val="General"/>
-          <w:gallery w:val="placeholder"/>
-        </w:category>
-        <w:types>
-          <w:type w:val="bbPlcHdr"/>
-        </w:types>
-        <w:behaviors>
-          <w:behavior w:val="content"/>
-        </w:behaviors>
-        <w:guid w:val="{B1C1B7B9-12A7-442A-9560-6858BE205626}"/>
-      </w:docPartPr>
-      <w:docPartBody>
-        <w:p>
-          <w:pPr>
-            <w:pStyle w:val="D53DEBB4BCA7474FA16BC970FA19277B"/>
-          </w:pPr>
-          <w:r>
-            <w:rPr>
-              <w:rStyle w:val="PlaceholderText"/>
-            </w:rPr>
-            <w:t>Choose an item.</w:t>
-          </w:r>
-        </w:p>
-      </w:docPartBody>
-    </w:docPart>
-    <w:docPart>
-      <w:docPartPr>
         <w:name w:val="C9B4FB31574149A786F75A240FD47470"/>
         <w:category>
           <w:name w:val="General"/>
@@ -27342,7 +28101,7 @@
     <w:charset w:val="00"/>
     <w:family w:val="modern"/>
     <w:pitch w:val="fixed"/>
-    <w:sig w:usb0="00000003" w:usb1="00000000" w:usb2="00000000" w:usb3="00000000" w:csb0="00000001" w:csb1="00000000"/>
+    <w:sig w:usb0="E0002AFF" w:usb1="C0007843" w:usb2="00000009" w:usb3="00000000" w:csb0="000001FF" w:csb1="00000000"/>
   </w:font>
   <w:font w:name="CG Times">
     <w:panose1 w:val="020B0604020202020204"/>
@@ -27411,6 +28170,7 @@
     <w:rsid w:val="003912C4"/>
     <w:rsid w:val="003C3CEB"/>
     <w:rsid w:val="00414A10"/>
+    <w:rsid w:val="00457CD8"/>
     <w:rsid w:val="004B7020"/>
     <w:rsid w:val="006E54F0"/>
     <w:rsid w:val="00807A39"/>
@@ -27881,10 +28641,6 @@
     <w:name w:val="D53DEBB4BCA7474FA16BC970FA19277B"/>
     <w:rsid w:val="003912C4"/>
   </w:style>
-  <w:style w:type="paragraph" w:customStyle="1" w:styleId="987A7664B53F46A7ADB8D3911B46C55A">
-    <w:name w:val="987A7664B53F46A7ADB8D3911B46C55A"/>
-    <w:rsid w:val="003912C4"/>
-  </w:style>
   <w:style w:type="paragraph" w:customStyle="1" w:styleId="C9B4FB31574149A786F75A240FD47470">
     <w:name w:val="C9B4FB31574149A786F75A240FD47470"/>
     <w:rsid w:val="003912C4"/>
@@ -28195,27 +28951,16 @@
 </file>
 
 <file path=customXml/item1.xml><?xml version="1.0" encoding="utf-8"?>
-<b:Sources xmlns:b="http://schemas.openxmlformats.org/officeDocument/2006/bibliography" xmlns="http://schemas.openxmlformats.org/officeDocument/2006/bibliography" SelectedStyle="\APA.XSL" StyleName="APA"/>
+<LongProperties xmlns="http://schemas.microsoft.com/office/2006/metadata/longProperties"/>
 </file>
 
 <file path=customXml/item2.xml><?xml version="1.0" encoding="utf-8"?>
-<p:properties xmlns:p="http://schemas.microsoft.com/office/2006/metadata/properties" xmlns:xsi="http://www.w3.org/2001/XMLSchema-instance" xmlns:pc="http://schemas.microsoft.com/office/infopath/2007/PartnerControls">
-  <documentManagement>
-    <lcf76f155ced4ddcb4097134ff3c332f xmlns="c0202729-bf1e-47b0-aebc-f7d09837e840">
-      <Terms xmlns="http://schemas.microsoft.com/office/infopath/2007/PartnerControls"/>
-    </lcf76f155ced4ddcb4097134ff3c332f>
-    <TaxCatchAll xmlns="2ebaa1c2-38c7-4895-b161-bbc61fc0cce1" xsi:nil="true"/>
-    <PublishingExpirationDate xmlns="http://schemas.microsoft.com/sharepoint/v3" xsi:nil="true"/>
-    <PublishingStartDate xmlns="http://schemas.microsoft.com/sharepoint/v3" xsi:nil="true"/>
-    <SharedWithUsers xmlns="2ebaa1c2-38c7-4895-b161-bbc61fc0cce1">
-      <UserInfo>
-        <DisplayName/>
-        <AccountId xsi:nil="true"/>
-        <AccountType/>
-      </UserInfo>
-    </SharedWithUsers>
-  </documentManagement>
-</p:properties>
+<?mso-contentType ?>
+<FormTemplates xmlns="http://schemas.microsoft.com/sharepoint/v3/contenttype/forms">
+  <Display>DocumentLibraryForm</Display>
+  <Edit>DocumentLibraryForm</Edit>
+  <New>DocumentLibraryForm</New>
+</FormTemplates>
 </file>
 
 <file path=customXml/item3.xml><?xml version="1.0" encoding="utf-8"?>
@@ -28491,34 +29236,41 @@
 </file>
 
 <file path=customXml/item4.xml><?xml version="1.0" encoding="utf-8"?>
-<?mso-contentType ?>
-<FormTemplates xmlns="http://schemas.microsoft.com/sharepoint/v3/contenttype/forms">
-  <Display>DocumentLibraryForm</Display>
-  <Edit>DocumentLibraryForm</Edit>
-  <New>DocumentLibraryForm</New>
-</FormTemplates>
+<p:properties xmlns:p="http://schemas.microsoft.com/office/2006/metadata/properties" xmlns:xsi="http://www.w3.org/2001/XMLSchema-instance" xmlns:pc="http://schemas.microsoft.com/office/infopath/2007/PartnerControls">
+  <documentManagement>
+    <lcf76f155ced4ddcb4097134ff3c332f xmlns="c0202729-bf1e-47b0-aebc-f7d09837e840">
+      <Terms xmlns="http://schemas.microsoft.com/office/infopath/2007/PartnerControls"/>
+    </lcf76f155ced4ddcb4097134ff3c332f>
+    <TaxCatchAll xmlns="2ebaa1c2-38c7-4895-b161-bbc61fc0cce1" xsi:nil="true"/>
+    <PublishingExpirationDate xmlns="http://schemas.microsoft.com/sharepoint/v3" xsi:nil="true"/>
+    <PublishingStartDate xmlns="http://schemas.microsoft.com/sharepoint/v3" xsi:nil="true"/>
+    <SharedWithUsers xmlns="2ebaa1c2-38c7-4895-b161-bbc61fc0cce1">
+      <UserInfo>
+        <DisplayName/>
+        <AccountId xsi:nil="true"/>
+        <AccountType/>
+      </UserInfo>
+    </SharedWithUsers>
+  </documentManagement>
+</p:properties>
 </file>
 
 <file path=customXml/item5.xml><?xml version="1.0" encoding="utf-8"?>
-<LongProperties xmlns="http://schemas.microsoft.com/office/2006/metadata/longProperties"/>
+<b:Sources xmlns:b="http://schemas.openxmlformats.org/officeDocument/2006/bibliography" xmlns="http://schemas.openxmlformats.org/officeDocument/2006/bibliography" SelectedStyle="\APA.XSL" StyleName="APA"/>
 </file>
 
 <file path=customXml/itemProps1.xml><?xml version="1.0" encoding="utf-8"?>
-<ds:datastoreItem xmlns:ds="http://schemas.openxmlformats.org/officeDocument/2006/customXml" ds:itemID="{14C7ACC4-89DD-400A-9E56-23C0453F2379}">
+<ds:datastoreItem xmlns:ds="http://schemas.openxmlformats.org/officeDocument/2006/customXml" ds:itemID="{8A69C752-DEE0-4EED-945A-2517737BEEEF}">
   <ds:schemaRefs>
-    <ds:schemaRef ds:uri="http://schemas.openxmlformats.org/officeDocument/2006/bibliography"/>
+    <ds:schemaRef ds:uri="http://schemas.microsoft.com/office/2006/metadata/longProperties"/>
   </ds:schemaRefs>
 </ds:datastoreItem>
 </file>
 
 <file path=customXml/itemProps2.xml><?xml version="1.0" encoding="utf-8"?>
-<ds:datastoreItem xmlns:ds="http://schemas.openxmlformats.org/officeDocument/2006/customXml" ds:itemID="{ED0006C2-755D-4C47-AC36-CC2C56A93D66}">
+<ds:datastoreItem xmlns:ds="http://schemas.openxmlformats.org/officeDocument/2006/customXml" ds:itemID="{2D9E713F-BB98-4941-B7A1-38344E1C12FA}">
   <ds:schemaRefs>
-    <ds:schemaRef ds:uri="http://schemas.microsoft.com/office/2006/metadata/properties"/>
-    <ds:schemaRef ds:uri="http://schemas.microsoft.com/office/infopath/2007/PartnerControls"/>
-    <ds:schemaRef ds:uri="c0202729-bf1e-47b0-aebc-f7d09837e840"/>
-    <ds:schemaRef ds:uri="2ebaa1c2-38c7-4895-b161-bbc61fc0cce1"/>
-    <ds:schemaRef ds:uri="http://schemas.microsoft.com/sharepoint/v3"/>
+    <ds:schemaRef ds:uri="http://schemas.microsoft.com/sharepoint/v3/contenttype/forms"/>
   </ds:schemaRefs>
 </ds:datastoreItem>
 </file>
@@ -28544,17 +29296,21 @@
 </file>
 
 <file path=customXml/itemProps4.xml><?xml version="1.0" encoding="utf-8"?>
-<ds:datastoreItem xmlns:ds="http://schemas.openxmlformats.org/officeDocument/2006/customXml" ds:itemID="{2D9E713F-BB98-4941-B7A1-38344E1C12FA}">
+<ds:datastoreItem xmlns:ds="http://schemas.openxmlformats.org/officeDocument/2006/customXml" ds:itemID="{ED0006C2-755D-4C47-AC36-CC2C56A93D66}">
   <ds:schemaRefs>
-    <ds:schemaRef ds:uri="http://schemas.microsoft.com/sharepoint/v3/contenttype/forms"/>
+    <ds:schemaRef ds:uri="http://schemas.microsoft.com/office/2006/metadata/properties"/>
+    <ds:schemaRef ds:uri="http://schemas.microsoft.com/office/infopath/2007/PartnerControls"/>
+    <ds:schemaRef ds:uri="c0202729-bf1e-47b0-aebc-f7d09837e840"/>
+    <ds:schemaRef ds:uri="2ebaa1c2-38c7-4895-b161-bbc61fc0cce1"/>
+    <ds:schemaRef ds:uri="http://schemas.microsoft.com/sharepoint/v3"/>
   </ds:schemaRefs>
 </ds:datastoreItem>
 </file>
 
 <file path=customXml/itemProps5.xml><?xml version="1.0" encoding="utf-8"?>
-<ds:datastoreItem xmlns:ds="http://schemas.openxmlformats.org/officeDocument/2006/customXml" ds:itemID="{8A69C752-DEE0-4EED-945A-2517737BEEEF}">
+<ds:datastoreItem xmlns:ds="http://schemas.openxmlformats.org/officeDocument/2006/customXml" ds:itemID="{14C7ACC4-89DD-400A-9E56-23C0453F2379}">
   <ds:schemaRefs>
-    <ds:schemaRef ds:uri="http://schemas.microsoft.com/office/2006/metadata/longProperties"/>
+    <ds:schemaRef ds:uri="http://schemas.openxmlformats.org/officeDocument/2006/bibliography"/>
   </ds:schemaRefs>
 </ds:datastoreItem>
 </file>
</xml_diff>